<commit_message>
datos agregados a la tabla correctamente
</commit_message>
<xml_diff>
--- a/Documentacion/FtoArticuloEnsayo-IPC2-lab.docx
+++ b/Documentacion/FtoArticuloEnsayo-IPC2-lab.docx
@@ -104,7 +104,7 @@
                     </wp:anchor>
                   </w:drawing>
                 </mc:Choice>
-                <mc:Fallback xmlns:a14="http://schemas.microsoft.com/office/drawing/2010/main" xmlns:c="http://schemas.openxmlformats.org/drawingml/2006/chart" xmlns:pic="http://schemas.openxmlformats.org/drawingml/2006/picture" xmlns:a="http://schemas.openxmlformats.org/drawingml/2006/main" xmlns:mv="urn:schemas-microsoft-com:mac:vml" xmlns:ve="http://schemas.openxmlformats.org/markup-compatibility/2006">
+                <mc:Fallback xmlns:ve="http://schemas.openxmlformats.org/markup-compatibility/2006" xmlns:mv="urn:schemas-microsoft-com:mac:vml" xmlns:a="http://schemas.openxmlformats.org/drawingml/2006/main" xmlns:pic="http://schemas.openxmlformats.org/drawingml/2006/picture" xmlns:c="http://schemas.openxmlformats.org/drawingml/2006/chart" xmlns:a14="http://schemas.microsoft.com/office/drawing/2010/main">
                   <w:pict>
                     <v:shapetype w14:anchorId="696BC117" id="_x0000_t32" coordsize="21600,21600" o:spt="32" o:oned="t" path="m,l21600,21600e" filled="f">
                       <v:path arrowok="t" fillok="f" o:connecttype="none"/>
@@ -211,7 +211,7 @@
                     </wp:anchor>
                   </w:drawing>
                 </mc:Choice>
-                <mc:Fallback xmlns:a14="http://schemas.microsoft.com/office/drawing/2010/main" xmlns:c="http://schemas.openxmlformats.org/drawingml/2006/chart" xmlns:pic="http://schemas.openxmlformats.org/drawingml/2006/picture" xmlns:a="http://schemas.openxmlformats.org/drawingml/2006/main" xmlns:mv="urn:schemas-microsoft-com:mac:vml" xmlns:ve="http://schemas.openxmlformats.org/markup-compatibility/2006">
+                <mc:Fallback xmlns:ve="http://schemas.openxmlformats.org/markup-compatibility/2006" xmlns:mv="urn:schemas-microsoft-com:mac:vml" xmlns:a="http://schemas.openxmlformats.org/drawingml/2006/main" xmlns:pic="http://schemas.openxmlformats.org/drawingml/2006/picture" xmlns:c="http://schemas.openxmlformats.org/drawingml/2006/chart" xmlns:a14="http://schemas.microsoft.com/office/drawing/2010/main">
                   <w:pict>
                     <v:shape w14:anchorId="1C8B1292" id="Conector recto de flecha 2" o:spid="_x0000_s1026" type="#_x0000_t32" style="position:absolute;margin-left:7pt;margin-top:5pt;width:426pt;height:1pt;z-index:251659264;visibility:visible;mso-wrap-style:square;mso-wrap-distance-left:9pt;mso-wrap-distance-top:0;mso-wrap-distance-right:9pt;mso-wrap-distance-bottom:0;mso-position-horizontal:absolute;mso-position-horizontal-relative:margin;mso-position-vertical:absolute;mso-position-vertical-relative:text" o:gfxdata="UEsDBBQABgAIAAAAIQC2gziS/gAAAOEBAAATAAAAW0NvbnRlbnRfVHlwZXNdLnhtbJSRQU7DMBBF 90jcwfIWJU67QAgl6YK0S0CoHGBkTxKLZGx5TGhvj5O2G0SRWNoz/78nu9wcxkFMGNg6quQqL6RA 0s5Y6ir5vt9lD1JwBDIwOMJKHpHlpr69KfdHjyxSmriSfYz+USnWPY7AufNIadK6MEJMx9ApD/oD OlTrorhX2lFEilmcO2RdNtjC5xDF9pCuTyYBB5bi6bQ4syoJ3g9WQ0ymaiLzg5KdCXlKLjvcW893 SUOqXwnz5DrgnHtJTxOsQfEKIT7DmDSUCaxw7Rqn8787ZsmRM9e2VmPeBN4uqYvTtW7jvijg9N/y JsXecLq0q+WD6m8AAAD//wMAUEsDBBQABgAIAAAAIQA4/SH/1gAAAJQBAAALAAAAX3JlbHMvLnJl bHOkkMFqwzAMhu+DvYPRfXGawxijTi+j0GvpHsDYimMaW0Yy2fr2M4PBMnrbUb/Q94l/f/hMi1qR JVI2sOt6UJgd+ZiDgffL8ekFlFSbvV0oo4EbChzGx4f9GRdb25HMsYhqlCwG5lrLq9biZkxWOiqY 22YiTra2kYMu1l1tQD30/bPm3wwYN0x18gb45AdQl1tp5j/sFB2T0FQ7R0nTNEV3j6o9feQzro1i OWA14Fm+Q8a1a8+Bvu/d/dMb2JY5uiPbhG/ktn4cqGU/er3pcvwCAAD//wMAUEsDBBQABgAIAAAA IQDfwcP16gEAAMMDAAAOAAAAZHJzL2Uyb0RvYy54bWysU01v2zAMvQ/YfxB0X2wnbdoacXpI1l2G LUC3H8BItC1AX5C0OPn3o+Ss3cdlGKaDREnk0+MjtXk8G81OGKJytuPNouYMrXBS2aHjX788vbvn LCawErSz2PELRv64fftmM/kWl250WmJgBGJjO/mOjyn5tqqiGNFAXDiPli57Fwwk2oahkgEmQje6 Wtb1uppckD44gTHS6X6+5NuC3/co0ue+j5iY7jhxS2UOZT7mudpuoB0C+FGJKw34BxYGlKVHX6D2 kIB9C+oPKKNEcNH1aSGcqVzfK4ElB8qmqX/L5nkEjyUXEif6F5ni/4MVn06HwJTs+JIzC4ZKtKNC ieQCC3lhElmvUYzAllmtyceWgnb2EK676A8hp37ug8krJcXOhLderZsVlf/S8dXdfU1jVhvPiQly uL1pHu6WN5wJ8ih31SuIDzF9QGdYNjoeUwA1jIm4zeSaojacPsZENCjwR0BmYN2T0rqUVls2UV8+ 1LdUfQHUYb2GRKbxlHO0Q8GJTiuZY3J0DMNxpwM7Qe6ZMjJxeuMXt/zgHuI4+5WrOT+jEmZtoB0R 5HsrWbp40tWSrjyzMSg500j/JVvFM4HSf+NJJLQlLrkKs+7ZOjp5KeUo59Qphe21q3Mr/rwv0a9/ b/sdAAD//wMAUEsDBBQABgAIAAAAIQCp1g2M2QAAAAgBAAAPAAAAZHJzL2Rvd25yZXYueG1sTE/L TsMwELwj8Q/WInGjNhWKqhCnqhA9ACcCl9y28ZKE+hHZbhr4epYTnGZnZzU7U20XZ8VMMY3Ba7hd KRDku2BG32t4f9vfbECkjN6gDZ40fFGCbX15UWFpwtm/0tzkXrCJTyVqGHKeSilTN5DDtAoTedY+ QnSYmcZemohnNndWrpUqpMPR84cBJ3oYqDs2J6fBxmf7+Ri+Vbs8xblpXYv7l0nr66tldw8i05L/ juE3PkeHmjMdwsmbJCzzO66SGRUj65ui4OHAi7UCWVfyf4H6BwAA//8DAFBLAQItABQABgAIAAAA IQC2gziS/gAAAOEBAAATAAAAAAAAAAAAAAAAAAAAAABbQ29udGVudF9UeXBlc10ueG1sUEsBAi0A FAAGAAgAAAAhADj9If/WAAAAlAEAAAsAAAAAAAAAAAAAAAAALwEAAF9yZWxzLy5yZWxzUEsBAi0A FAAGAAgAAAAhAN/Bw/XqAQAAwwMAAA4AAAAAAAAAAAAAAAAALgIAAGRycy9lMm9Eb2MueG1sUEsB Ai0AFAAGAAgAAAAhAKnWDYzZAAAACAEAAA8AAAAAAAAAAAAAAAAARAQAAGRycy9kb3ducmV2Lnht bFBLBQYAAAAABAAEAPMAAABKBQAAAAA= " o:allowincell="f" strokeweight="1.5pt">
                       <v:stroke joinstyle="miter"/>
@@ -307,6 +307,11 @@
       <w:pPr>
         <w:ind w:left="175" w:hanging="175"/>
         <w:jc w:val="both"/>
+        <w:rPr>
+          <w:rFonts w:ascii="Times New Roman" w:eastAsia="Times New Roman" w:hAnsi="Times New Roman" w:cs="Times New Roman"/>
+          <w:sz w:val="24"/>
+          <w:szCs w:val="24"/>
+        </w:rPr>
       </w:pPr>
       <w:r>
         <w:rPr>
@@ -323,13 +328,57 @@
           <w:szCs w:val="24"/>
         </w:rPr>
         <w:tab/>
-        <w:t>Extensión de 150 a 175 palabras, se sugiere utilizar para ello el contador de palabras disponible en Word.</w:t>
+      </w:r>
+      <w:r>
+        <w:rPr>
+          <w:rFonts w:ascii="Times New Roman" w:eastAsia="Times New Roman" w:hAnsi="Times New Roman" w:cs="Times New Roman"/>
+          <w:sz w:val="24"/>
+          <w:szCs w:val="24"/>
+        </w:rPr>
+        <w:t xml:space="preserve">Se presenta una forma de manejar los datos que se obtienen de determinados organismos, los cuales pueden vivir o morir dependiendo la interacción que se tenga con otros organismos diferentes, por lo cual se observará si algunos de los mismos </w:t>
+      </w:r>
+      <w:r>
+        <w:rPr>
+          <w:rFonts w:ascii="Times New Roman" w:eastAsia="Times New Roman" w:hAnsi="Times New Roman" w:cs="Times New Roman"/>
+          <w:sz w:val="24"/>
+          <w:szCs w:val="24"/>
+        </w:rPr>
+        <w:t>pueden llegar</w:t>
+      </w:r>
+      <w:r>
+        <w:rPr>
+          <w:rFonts w:ascii="Times New Roman" w:eastAsia="Times New Roman" w:hAnsi="Times New Roman" w:cs="Times New Roman"/>
+          <w:sz w:val="24"/>
+          <w:szCs w:val="24"/>
+        </w:rPr>
+        <w:t xml:space="preserve"> a resultar peligrosos o inofensivos para el ser humano.</w:t>
+      </w:r>
+      <w:r>
+        <w:rPr>
+          <w:rFonts w:ascii="Times New Roman" w:eastAsia="Times New Roman" w:hAnsi="Times New Roman" w:cs="Times New Roman"/>
+          <w:sz w:val="24"/>
+          <w:szCs w:val="24"/>
+        </w:rPr>
+        <w:t xml:space="preserve"> </w:t>
+      </w:r>
+      <w:r>
+        <w:rPr>
+          <w:rFonts w:ascii="Times New Roman" w:eastAsia="Times New Roman" w:hAnsi="Times New Roman" w:cs="Times New Roman"/>
+          <w:sz w:val="24"/>
+          <w:szCs w:val="24"/>
+        </w:rPr>
+        <w:t>Lo mencionado anteriormente es de suma importancia ya que son extractos que se obtienen de misiones espaciales, lo que produce conclusiones de acuerdo con el comportamiento de las diferentes estructuras que componen las formas de vida de bacterias, virus, etc. Encontrados en otros planetas, eso resuelve y produce las interrogantes que surgen en la comunidad científica.</w:t>
       </w:r>
     </w:p>
     <w:p>
       <w:pPr>
         <w:ind w:left="175" w:hanging="175"/>
         <w:jc w:val="both"/>
+        <w:rPr>
+          <w:rFonts w:ascii="Times New Roman" w:eastAsia="Times New Roman" w:hAnsi="Times New Roman" w:cs="Times New Roman"/>
+          <w:sz w:val="24"/>
+          <w:szCs w:val="24"/>
+        </w:rPr>
       </w:pPr>
       <w:r>
         <w:rPr>
@@ -339,6 +388,17 @@
         </w:rPr>
         <w:t xml:space="preserve"> </w:t>
       </w:r>
+    </w:p>
+    <w:p>
+      <w:pPr>
+        <w:ind w:left="175" w:hanging="175"/>
+        <w:jc w:val="both"/>
+        <w:rPr>
+          <w:rFonts w:ascii="Times New Roman" w:eastAsia="Times New Roman" w:hAnsi="Times New Roman" w:cs="Times New Roman"/>
+          <w:sz w:val="24"/>
+          <w:szCs w:val="24"/>
+        </w:rPr>
+      </w:pPr>
       <w:r>
         <w:rPr>
           <w:rFonts w:ascii="Times New Roman" w:eastAsia="Times New Roman" w:hAnsi="Times New Roman" w:cs="Times New Roman"/>
@@ -346,48 +406,20 @@
           <w:szCs w:val="24"/>
         </w:rPr>
         <w:tab/>
-        <w:t xml:space="preserve">Describir </w:t>
-      </w:r>
-      <w:r>
-        <w:rPr>
-          <w:rFonts w:ascii="Times New Roman" w:eastAsia="Times New Roman" w:hAnsi="Times New Roman" w:cs="Times New Roman"/>
-          <w:sz w:val="24"/>
-          <w:szCs w:val="24"/>
-        </w:rPr>
-        <w:t>el tema cuya exposición se realiza en el ensayo, su novedad o vigencia en el contexto nacional o internacional</w:t>
-      </w:r>
-      <w:r>
-        <w:rPr>
-          <w:rFonts w:ascii="Times New Roman" w:eastAsia="Times New Roman" w:hAnsi="Times New Roman" w:cs="Times New Roman"/>
-          <w:sz w:val="24"/>
-          <w:szCs w:val="24"/>
-        </w:rPr>
-        <w:t>.</w:t>
+      </w:r>
+      <w:r>
+        <w:rPr>
+          <w:rFonts w:ascii="Times New Roman" w:eastAsia="Times New Roman" w:hAnsi="Times New Roman" w:cs="Times New Roman"/>
+          <w:sz w:val="24"/>
+          <w:szCs w:val="24"/>
+        </w:rPr>
+        <w:t>Estas investigaciones requieren que los análisis que son realizados se produzcan en el menor tiempo posible por lo cual se requiere del aprovechamiento de la tecnología, por lo que se deben realizar inversiones para los análisis y la tecnología que permite la obtención de los resultados, en conclusión, es importante tener bien estructurado el algoritmo que resuelva los problemas a tratar.</w:t>
       </w:r>
     </w:p>
     <w:p>
       <w:pPr>
         <w:ind w:left="175" w:hanging="175"/>
         <w:jc w:val="both"/>
-        <w:rPr>
-          <w:rFonts w:ascii="Times New Roman" w:eastAsia="Times New Roman" w:hAnsi="Times New Roman" w:cs="Times New Roman"/>
-          <w:sz w:val="24"/>
-          <w:szCs w:val="24"/>
-        </w:rPr>
-      </w:pPr>
-      <w:r>
-        <w:rPr>
-          <w:rFonts w:ascii="Times New Roman" w:eastAsia="Times New Roman" w:hAnsi="Times New Roman" w:cs="Times New Roman"/>
-          <w:sz w:val="24"/>
-          <w:szCs w:val="24"/>
-        </w:rPr>
-        <w:t xml:space="preserve"> </w:t>
-      </w:r>
-    </w:p>
-    <w:p>
-      <w:pPr>
-        <w:ind w:left="175" w:hanging="175"/>
-        <w:jc w:val="both"/>
       </w:pPr>
       <w:r>
         <w:rPr>
@@ -396,37 +428,6 @@
           <w:szCs w:val="24"/>
         </w:rPr>
         <w:tab/>
-        <w:t>Describir las principales posturas adoptadas</w:t>
-      </w:r>
-      <w:r>
-        <w:rPr>
-          <w:rFonts w:ascii="Times New Roman" w:eastAsia="Times New Roman" w:hAnsi="Times New Roman" w:cs="Times New Roman"/>
-          <w:sz w:val="24"/>
-          <w:szCs w:val="24"/>
-        </w:rPr>
-        <w:t>, así como impactos del tema a</w:t>
-      </w:r>
-      <w:r>
-        <w:rPr>
-          <w:rFonts w:ascii="Times New Roman" w:eastAsia="Times New Roman" w:hAnsi="Times New Roman" w:cs="Times New Roman"/>
-          <w:sz w:val="24"/>
-          <w:szCs w:val="24"/>
-        </w:rPr>
-        <w:t xml:space="preserve"> nivel técnico, económico, social, ambiental u otros.</w:t>
-      </w:r>
-    </w:p>
-    <w:p>
-      <w:pPr>
-        <w:ind w:left="175" w:hanging="175"/>
-        <w:jc w:val="both"/>
-      </w:pPr>
-      <w:r>
-        <w:rPr>
-          <w:rFonts w:ascii="Times New Roman" w:eastAsia="Times New Roman" w:hAnsi="Times New Roman" w:cs="Times New Roman"/>
-          <w:sz w:val="24"/>
-          <w:szCs w:val="24"/>
-        </w:rPr>
-        <w:t xml:space="preserve"> </w:t>
       </w:r>
       <w:r>
         <w:rPr>
@@ -436,88 +437,14 @@
         </w:rPr>
         <w:tab/>
       </w:r>
-      <w:proofErr w:type="gramStart"/>
-      <w:r>
-        <w:rPr>
-          <w:rFonts w:ascii="Times New Roman" w:eastAsia="Times New Roman" w:hAnsi="Times New Roman" w:cs="Times New Roman"/>
-          <w:sz w:val="24"/>
-          <w:szCs w:val="24"/>
-        </w:rPr>
-        <w:t>Destacar</w:t>
-      </w:r>
-      <w:proofErr w:type="gramEnd"/>
-      <w:r>
-        <w:rPr>
-          <w:rFonts w:ascii="Times New Roman" w:eastAsia="Times New Roman" w:hAnsi="Times New Roman" w:cs="Times New Roman"/>
-          <w:sz w:val="24"/>
-          <w:szCs w:val="24"/>
-        </w:rPr>
-        <w:t xml:space="preserve"> las principales conclusiones de la argumentación presentada.</w:t>
-      </w:r>
-    </w:p>
-    <w:p>
-      <w:pPr>
-        <w:ind w:left="175" w:hanging="175"/>
-        <w:jc w:val="both"/>
-        <w:rPr>
-          <w:rFonts w:ascii="Times New Roman" w:eastAsia="Times New Roman" w:hAnsi="Times New Roman" w:cs="Times New Roman"/>
-          <w:sz w:val="24"/>
-          <w:szCs w:val="24"/>
-        </w:rPr>
-      </w:pPr>
-      <w:r>
-        <w:rPr>
-          <w:rFonts w:ascii="Times New Roman" w:eastAsia="Times New Roman" w:hAnsi="Times New Roman" w:cs="Times New Roman"/>
-          <w:sz w:val="24"/>
-          <w:szCs w:val="24"/>
-        </w:rPr>
-        <w:t xml:space="preserve">   </w:t>
-      </w:r>
-    </w:p>
-    <w:p>
-      <w:pPr>
-        <w:ind w:left="175" w:hanging="175"/>
-        <w:jc w:val="both"/>
-      </w:pPr>
-      <w:r>
-        <w:rPr>
-          <w:rFonts w:ascii="Times New Roman" w:eastAsia="Times New Roman" w:hAnsi="Times New Roman" w:cs="Times New Roman"/>
-          <w:sz w:val="24"/>
-          <w:szCs w:val="24"/>
-        </w:rPr>
-        <w:t xml:space="preserve">   </w:t>
-      </w:r>
-      <w:r>
-        <w:rPr>
-          <w:rFonts w:ascii="Times New Roman" w:eastAsia="Times New Roman" w:hAnsi="Times New Roman" w:cs="Times New Roman"/>
-          <w:sz w:val="24"/>
-          <w:szCs w:val="24"/>
-        </w:rPr>
-        <w:t xml:space="preserve">El resumen y las palabras clave deberán </w:t>
-      </w:r>
-      <w:r>
-        <w:rPr>
-          <w:rFonts w:ascii="Times New Roman" w:eastAsia="Times New Roman" w:hAnsi="Times New Roman" w:cs="Times New Roman"/>
-          <w:sz w:val="24"/>
-          <w:szCs w:val="24"/>
-        </w:rPr>
-        <w:t>ocupar únicamente esta columna.</w:t>
-      </w:r>
-    </w:p>
-    <w:p>
-      <w:pPr>
-        <w:ind w:left="0" w:firstLine="0"/>
-        <w:jc w:val="both"/>
-        <w:rPr>
-          <w:color w:val="FF0000"/>
-        </w:rPr>
-      </w:pPr>
-    </w:p>
-    <w:p>
-      <w:pPr>
-        <w:ind w:left="0" w:firstLine="0"/>
-        <w:jc w:val="both"/>
-      </w:pPr>
+      <w:r>
+        <w:rPr>
+          <w:rFonts w:ascii="Times New Roman" w:eastAsia="Times New Roman" w:hAnsi="Times New Roman" w:cs="Times New Roman"/>
+          <w:sz w:val="24"/>
+          <w:szCs w:val="24"/>
+        </w:rPr>
+        <w:tab/>
+      </w:r>
     </w:p>
     <w:p>
       <w:pPr>
@@ -543,7 +470,7 @@
           <w:sz w:val="24"/>
           <w:szCs w:val="24"/>
         </w:rPr>
-        <w:t xml:space="preserve">Máximo cinco palabras que servirán para identificar el estudio realizado. </w:t>
+        <w:t>Organismos, inofensivos, peligrosos, vivos, muertos.</w:t>
       </w:r>
     </w:p>
     <w:p>
@@ -560,537 +487,260 @@
       <w:pPr>
         <w:ind w:hanging="176"/>
         <w:rPr>
+          <w:lang w:val="en-US"/>
+        </w:rPr>
+      </w:pPr>
+      <w:r>
+        <w:rPr>
           <w:rFonts w:ascii="Arial" w:eastAsia="Arial" w:hAnsi="Arial" w:cs="Arial"/>
           <w:b/>
           <w:i/>
-        </w:rPr>
-      </w:pPr>
-    </w:p>
-    <w:p>
-      <w:pPr>
-        <w:ind w:hanging="176"/>
+          <w:lang w:val="en-US"/>
+        </w:rPr>
+        <w:t>Abstract</w:t>
+      </w:r>
+    </w:p>
+    <w:p>
+      <w:pPr>
+        <w:ind w:left="0" w:firstLine="0"/>
+        <w:jc w:val="both"/>
+        <w:rPr>
+          <w:lang w:val="en-US"/>
+        </w:rPr>
+      </w:pPr>
+    </w:p>
+    <w:p>
+      <w:pPr>
+        <w:ind w:left="0" w:firstLine="0"/>
+        <w:jc w:val="both"/>
+        <w:rPr>
+          <w:rFonts w:ascii="Times New Roman" w:eastAsia="Times New Roman" w:hAnsi="Times New Roman" w:cs="Times New Roman"/>
+          <w:i/>
+          <w:sz w:val="24"/>
+          <w:szCs w:val="24"/>
+          <w:lang w:val="en-US"/>
+        </w:rPr>
+      </w:pPr>
+      <w:r>
+        <w:rPr>
+          <w:rFonts w:ascii="Times New Roman" w:eastAsia="Times New Roman" w:hAnsi="Times New Roman" w:cs="Times New Roman"/>
+          <w:i/>
+          <w:sz w:val="24"/>
+          <w:szCs w:val="24"/>
+          <w:lang w:val="en-US"/>
+        </w:rPr>
+        <w:t>A way of h</w:t>
+      </w:r>
+      <w:r>
+        <w:rPr>
+          <w:rFonts w:ascii="Times New Roman" w:eastAsia="Times New Roman" w:hAnsi="Times New Roman" w:cs="Times New Roman"/>
+          <w:i/>
+          <w:sz w:val="24"/>
+          <w:szCs w:val="24"/>
+          <w:lang w:val="en-US"/>
+        </w:rPr>
+        <w:t>andling the data obtained from certain organisms is presented, which can live or die depending on the interaction that is had with other different organisms, for which it will be observed if some of them can become dangerous or harmless to the human being.</w:t>
+      </w:r>
+    </w:p>
+    <w:p>
+      <w:pPr>
+        <w:ind w:left="0" w:firstLine="0"/>
+        <w:jc w:val="both"/>
+        <w:rPr>
+          <w:rFonts w:ascii="Times New Roman" w:eastAsia="Times New Roman" w:hAnsi="Times New Roman" w:cs="Times New Roman"/>
+          <w:i/>
+          <w:sz w:val="24"/>
+          <w:szCs w:val="24"/>
+          <w:lang w:val="en-US"/>
+        </w:rPr>
+      </w:pPr>
+    </w:p>
+    <w:p>
+      <w:pPr>
+        <w:ind w:left="0" w:firstLine="0"/>
+        <w:jc w:val="both"/>
+        <w:rPr>
+          <w:rFonts w:ascii="Times New Roman" w:eastAsia="Times New Roman" w:hAnsi="Times New Roman" w:cs="Times New Roman"/>
+          <w:i/>
+          <w:color w:val="auto"/>
+          <w:sz w:val="24"/>
+          <w:szCs w:val="24"/>
+          <w:lang w:val="en-US"/>
+        </w:rPr>
+      </w:pPr>
+      <w:r>
+        <w:rPr>
+          <w:rFonts w:ascii="Times New Roman" w:eastAsia="Times New Roman" w:hAnsi="Times New Roman" w:cs="Times New Roman"/>
+          <w:i/>
+          <w:sz w:val="24"/>
+          <w:szCs w:val="24"/>
+          <w:lang w:val="en-US"/>
+        </w:rPr>
+        <w:t xml:space="preserve"> </w:t>
+      </w:r>
+      <w:r>
+        <w:rPr>
+          <w:rFonts w:ascii="Times New Roman" w:eastAsia="Times New Roman" w:hAnsi="Times New Roman" w:cs="Times New Roman"/>
+          <w:i/>
+          <w:color w:val="auto"/>
+          <w:sz w:val="24"/>
+          <w:szCs w:val="24"/>
+          <w:lang w:val="en-US"/>
+        </w:rPr>
+        <w:t>The aforementioned is of the utmost importance since they are e</w:t>
+      </w:r>
+      <w:r>
+        <w:rPr>
+          <w:rFonts w:ascii="Times New Roman" w:eastAsia="Times New Roman" w:hAnsi="Times New Roman" w:cs="Times New Roman"/>
+          <w:i/>
+          <w:color w:val="auto"/>
+          <w:sz w:val="24"/>
+          <w:szCs w:val="24"/>
+          <w:lang w:val="en-US"/>
+        </w:rPr>
+        <w:t>xtracts obtained from space missions, which produce conclusions according to the behavior of the different structures that make up the life forms of bacteria, viruses, etc. Found on other planets, that solves and produces the questions that arise in the scientific community.</w:t>
+      </w:r>
+      <w:r>
+        <w:rPr>
+          <w:rFonts w:ascii="Times New Roman" w:eastAsia="Times New Roman" w:hAnsi="Times New Roman" w:cs="Times New Roman"/>
+          <w:i/>
+          <w:color w:val="auto"/>
+          <w:sz w:val="24"/>
+          <w:szCs w:val="24"/>
+          <w:lang w:val="en-US"/>
+        </w:rPr>
+        <w:t xml:space="preserve"> </w:t>
+      </w:r>
+    </w:p>
+    <w:p>
+      <w:pPr>
+        <w:ind w:left="0" w:firstLine="0"/>
+        <w:jc w:val="both"/>
+        <w:rPr>
+          <w:rFonts w:ascii="Times New Roman" w:eastAsia="Times New Roman" w:hAnsi="Times New Roman" w:cs="Times New Roman"/>
+          <w:i/>
+          <w:color w:val="auto"/>
+          <w:sz w:val="24"/>
+          <w:szCs w:val="24"/>
+          <w:lang w:val="en-US"/>
+        </w:rPr>
+      </w:pPr>
+    </w:p>
+    <w:p>
+      <w:pPr>
+        <w:ind w:left="0" w:firstLine="0"/>
+        <w:jc w:val="both"/>
+        <w:rPr>
+          <w:rFonts w:ascii="Times New Roman" w:eastAsia="Times New Roman" w:hAnsi="Times New Roman" w:cs="Times New Roman"/>
+          <w:i/>
+          <w:sz w:val="24"/>
+          <w:szCs w:val="24"/>
+          <w:lang w:val="en-US"/>
+        </w:rPr>
+      </w:pPr>
+      <w:r>
+        <w:rPr>
+          <w:rFonts w:ascii="Times New Roman" w:eastAsia="Times New Roman" w:hAnsi="Times New Roman" w:cs="Times New Roman"/>
+          <w:i/>
+          <w:color w:val="auto"/>
+          <w:sz w:val="24"/>
+          <w:szCs w:val="24"/>
+          <w:lang w:val="en-US"/>
+        </w:rPr>
+        <w:t>These investigations require that t</w:t>
+      </w:r>
+      <w:r>
+        <w:rPr>
+          <w:rFonts w:ascii="Times New Roman" w:eastAsia="Times New Roman" w:hAnsi="Times New Roman" w:cs="Times New Roman"/>
+          <w:i/>
+          <w:color w:val="auto"/>
+          <w:sz w:val="24"/>
+          <w:szCs w:val="24"/>
+          <w:lang w:val="en-US"/>
+        </w:rPr>
+        <w:t>he analyzes that are carried out be produced in the shortest possible time, which is why the use of technology is required, so investments must be made for the analyzes and the technology that allows obtaining the results, in conclusion, it is important to have a well-structured algorithm that solves the problems to be dealt with.</w:t>
+      </w:r>
+    </w:p>
+    <w:p>
+      <w:pPr>
+        <w:ind w:left="0" w:firstLine="0"/>
+        <w:jc w:val="both"/>
+        <w:rPr>
+          <w:rFonts w:ascii="Carlito"/>
+          <w:lang w:val="en-US"/>
+        </w:rPr>
+      </w:pPr>
+    </w:p>
+    <w:p>
+      <w:pPr>
+        <w:ind w:left="0" w:firstLine="0"/>
+        <w:jc w:val="both"/>
+        <w:rPr>
+          <w:lang w:val="en-US"/>
+        </w:rPr>
+      </w:pPr>
+      <w:r>
         <w:rPr>
           <w:rFonts w:ascii="Arial" w:eastAsia="Arial" w:hAnsi="Arial" w:cs="Arial"/>
           <w:b/>
           <w:i/>
-        </w:rPr>
-      </w:pPr>
-    </w:p>
-    <w:p>
-      <w:pPr>
-        <w:ind w:hanging="176"/>
+          <w:lang w:val="en-US"/>
+        </w:rPr>
+        <w:t>Keywords</w:t>
+      </w:r>
+    </w:p>
+    <w:p>
+      <w:pPr>
+        <w:spacing w:after="90" w:line="288" w:lineRule="auto"/>
+        <w:ind w:left="0" w:firstLine="0"/>
+        <w:jc w:val="both"/>
+        <w:rPr>
+          <w:lang w:val="en-US"/>
+        </w:rPr>
+      </w:pPr>
+      <w:r>
+        <w:rPr>
+          <w:rFonts w:ascii="Times New Roman" w:eastAsia="Times New Roman" w:hAnsi="Times New Roman" w:cs="Times New Roman"/>
+          <w:i/>
+          <w:sz w:val="24"/>
+          <w:szCs w:val="24"/>
+          <w:lang w:val="en-US"/>
+        </w:rPr>
+        <w:t>Organisms, harmless, dangerous, a</w:t>
+      </w:r>
+      <w:r>
+        <w:rPr>
+          <w:rFonts w:ascii="Times New Roman" w:eastAsia="Times New Roman" w:hAnsi="Times New Roman" w:cs="Times New Roman"/>
+          <w:i/>
+          <w:sz w:val="24"/>
+          <w:szCs w:val="24"/>
+          <w:lang w:val="en-US"/>
+        </w:rPr>
+        <w:t>live, dead.</w:t>
+      </w:r>
+    </w:p>
+    <w:p>
+      <w:pPr>
+        <w:spacing w:after="90" w:line="288" w:lineRule="auto"/>
+        <w:ind w:left="0" w:firstLine="0"/>
+        <w:jc w:val="both"/>
         <w:rPr>
           <w:rFonts w:ascii="Arial" w:eastAsia="Arial" w:hAnsi="Arial" w:cs="Arial"/>
           <w:b/>
-          <w:i/>
-        </w:rPr>
-      </w:pPr>
-    </w:p>
-    <w:p>
-      <w:pPr>
-        <w:ind w:hanging="176"/>
+          <w:lang w:val="en-US"/>
+        </w:rPr>
+      </w:pPr>
+    </w:p>
+    <w:p>
+      <w:pPr>
+        <w:spacing w:after="90" w:line="288" w:lineRule="auto"/>
+        <w:ind w:left="0" w:firstLine="0"/>
+        <w:jc w:val="both"/>
+      </w:pPr>
+      <w:r>
         <w:rPr>
           <w:rFonts w:ascii="Arial" w:eastAsia="Arial" w:hAnsi="Arial" w:cs="Arial"/>
           <w:b/>
-          <w:i/>
-        </w:rPr>
-      </w:pPr>
-    </w:p>
-    <w:p>
-      <w:pPr>
-        <w:ind w:hanging="176"/>
-        <w:rPr>
-          <w:rFonts w:ascii="Arial" w:eastAsia="Arial" w:hAnsi="Arial" w:cs="Arial"/>
-          <w:b/>
-          <w:i/>
-        </w:rPr>
-      </w:pPr>
-    </w:p>
-    <w:p>
-      <w:pPr>
-        <w:ind w:hanging="176"/>
-        <w:rPr>
-          <w:rFonts w:ascii="Arial" w:eastAsia="Arial" w:hAnsi="Arial" w:cs="Arial"/>
-          <w:b/>
-          <w:i/>
-        </w:rPr>
-      </w:pPr>
-    </w:p>
-    <w:p>
-      <w:pPr>
-        <w:ind w:hanging="176"/>
-        <w:rPr>
-          <w:rFonts w:ascii="Arial" w:eastAsia="Arial" w:hAnsi="Arial" w:cs="Arial"/>
-          <w:b/>
-          <w:i/>
-        </w:rPr>
-      </w:pPr>
-    </w:p>
-    <w:p>
-      <w:pPr>
-        <w:ind w:hanging="176"/>
-      </w:pPr>
-      <w:proofErr w:type="spellStart"/>
-      <w:r>
-        <w:rPr>
-          <w:rFonts w:ascii="Arial" w:eastAsia="Arial" w:hAnsi="Arial" w:cs="Arial"/>
-          <w:b/>
-          <w:i/>
-        </w:rPr>
-        <w:t>Abstract</w:t>
-      </w:r>
-      <w:proofErr w:type="spellEnd"/>
-    </w:p>
-    <w:p>
-      <w:pPr>
-        <w:ind w:left="0" w:firstLine="0"/>
-        <w:jc w:val="both"/>
-      </w:pPr>
-    </w:p>
-    <w:p>
-      <w:pPr>
-        <w:ind w:left="0" w:firstLine="0"/>
-        <w:jc w:val="both"/>
-        <w:rPr>
-          <w:rFonts w:ascii="Times New Roman" w:eastAsia="Times New Roman" w:hAnsi="Times New Roman" w:cs="Times New Roman"/>
-          <w:i/>
-          <w:sz w:val="24"/>
-          <w:szCs w:val="24"/>
-        </w:rPr>
-      </w:pPr>
-      <w:r>
-        <w:rPr>
-          <w:rFonts w:ascii="Times New Roman" w:eastAsia="Times New Roman" w:hAnsi="Times New Roman" w:cs="Times New Roman"/>
-          <w:i/>
-          <w:sz w:val="24"/>
-          <w:szCs w:val="24"/>
-        </w:rPr>
-        <w:t>Traducir al idioma inglés, el resumen redactado</w:t>
-      </w:r>
-      <w:r>
-        <w:rPr>
-          <w:rFonts w:ascii="Times New Roman" w:eastAsia="Times New Roman" w:hAnsi="Times New Roman" w:cs="Times New Roman"/>
-          <w:i/>
-          <w:sz w:val="24"/>
-          <w:szCs w:val="24"/>
-        </w:rPr>
-        <w:t xml:space="preserve"> en la columna de la izquierda.</w:t>
-      </w:r>
-    </w:p>
-    <w:p>
-      <w:pPr>
-        <w:ind w:left="0" w:firstLine="0"/>
-        <w:jc w:val="both"/>
-        <w:rPr>
-          <w:rFonts w:ascii="Times New Roman" w:eastAsia="Times New Roman" w:hAnsi="Times New Roman" w:cs="Times New Roman"/>
-          <w:i/>
-          <w:sz w:val="24"/>
-          <w:szCs w:val="24"/>
-        </w:rPr>
-      </w:pPr>
-    </w:p>
-    <w:p>
-      <w:pPr>
-        <w:ind w:left="0" w:firstLine="0"/>
-        <w:jc w:val="both"/>
-        <w:rPr>
-          <w:rFonts w:ascii="Times New Roman" w:eastAsia="Times New Roman" w:hAnsi="Times New Roman" w:cs="Times New Roman"/>
-          <w:i/>
-          <w:color w:val="auto"/>
-          <w:sz w:val="24"/>
-          <w:szCs w:val="24"/>
-        </w:rPr>
-      </w:pPr>
-      <w:r>
-        <w:rPr>
-          <w:rFonts w:ascii="Times New Roman" w:eastAsia="Times New Roman" w:hAnsi="Times New Roman" w:cs="Times New Roman"/>
-          <w:i/>
-          <w:sz w:val="24"/>
-          <w:szCs w:val="24"/>
-        </w:rPr>
-        <w:t xml:space="preserve"> </w:t>
-      </w:r>
-      <w:r>
-        <w:rPr>
-          <w:rFonts w:ascii="Times New Roman" w:eastAsia="Times New Roman" w:hAnsi="Times New Roman" w:cs="Times New Roman"/>
-          <w:i/>
-          <w:color w:val="auto"/>
-          <w:sz w:val="24"/>
-          <w:szCs w:val="24"/>
-        </w:rPr>
-        <w:t>La traducción debe ser revisada</w:t>
-      </w:r>
-      <w:r>
-        <w:rPr>
-          <w:rFonts w:ascii="Times New Roman" w:eastAsia="Times New Roman" w:hAnsi="Times New Roman" w:cs="Times New Roman"/>
-          <w:i/>
-          <w:color w:val="auto"/>
-          <w:sz w:val="24"/>
-          <w:szCs w:val="24"/>
-        </w:rPr>
-        <w:t xml:space="preserve"> con un profesional en ingeniería con </w:t>
-      </w:r>
-      <w:r>
-        <w:rPr>
-          <w:rFonts w:ascii="Times New Roman" w:eastAsia="Times New Roman" w:hAnsi="Times New Roman" w:cs="Times New Roman"/>
-          <w:i/>
-          <w:color w:val="auto"/>
-          <w:sz w:val="24"/>
-          <w:szCs w:val="24"/>
-        </w:rPr>
-        <w:t>amplios conocimientos del idioma inglés,</w:t>
-      </w:r>
-      <w:r>
-        <w:rPr>
-          <w:rFonts w:ascii="Times New Roman" w:eastAsia="Times New Roman" w:hAnsi="Times New Roman" w:cs="Times New Roman"/>
-          <w:i/>
-          <w:color w:val="auto"/>
-          <w:sz w:val="24"/>
-          <w:szCs w:val="24"/>
-        </w:rPr>
-        <w:t xml:space="preserve"> </w:t>
-      </w:r>
-      <w:proofErr w:type="gramStart"/>
-      <w:r>
-        <w:rPr>
-          <w:rFonts w:ascii="Times New Roman" w:eastAsia="Times New Roman" w:hAnsi="Times New Roman" w:cs="Times New Roman"/>
-          <w:i/>
-          <w:color w:val="auto"/>
-          <w:sz w:val="24"/>
-          <w:szCs w:val="24"/>
-        </w:rPr>
-        <w:t>en caso que</w:t>
-      </w:r>
-      <w:proofErr w:type="gramEnd"/>
-      <w:r>
-        <w:rPr>
-          <w:rFonts w:ascii="Times New Roman" w:eastAsia="Times New Roman" w:hAnsi="Times New Roman" w:cs="Times New Roman"/>
-          <w:i/>
-          <w:color w:val="auto"/>
-          <w:sz w:val="24"/>
-          <w:szCs w:val="24"/>
-        </w:rPr>
-        <w:t xml:space="preserve"> </w:t>
-      </w:r>
-      <w:r>
-        <w:rPr>
-          <w:rFonts w:ascii="Times New Roman" w:eastAsia="Times New Roman" w:hAnsi="Times New Roman" w:cs="Times New Roman"/>
-          <w:i/>
-          <w:color w:val="auto"/>
-          <w:sz w:val="24"/>
-          <w:szCs w:val="24"/>
-        </w:rPr>
-        <w:t>en forma personal no se posean.</w:t>
-      </w:r>
-      <w:r>
-        <w:rPr>
-          <w:rFonts w:ascii="Times New Roman" w:eastAsia="Times New Roman" w:hAnsi="Times New Roman" w:cs="Times New Roman"/>
-          <w:i/>
-          <w:color w:val="auto"/>
-          <w:sz w:val="24"/>
-          <w:szCs w:val="24"/>
-        </w:rPr>
-        <w:t xml:space="preserve"> </w:t>
-      </w:r>
-    </w:p>
-    <w:p>
-      <w:pPr>
-        <w:ind w:left="0" w:firstLine="0"/>
-        <w:jc w:val="both"/>
-        <w:rPr>
-          <w:rFonts w:ascii="Times New Roman" w:eastAsia="Times New Roman" w:hAnsi="Times New Roman" w:cs="Times New Roman"/>
-          <w:i/>
-          <w:color w:val="auto"/>
-          <w:sz w:val="24"/>
-          <w:szCs w:val="24"/>
-        </w:rPr>
-      </w:pPr>
-    </w:p>
-    <w:p>
-      <w:pPr>
-        <w:ind w:left="0" w:firstLine="0"/>
-        <w:jc w:val="both"/>
-      </w:pPr>
-      <w:r>
-        <w:rPr>
-          <w:rFonts w:ascii="Times New Roman" w:eastAsia="Times New Roman" w:hAnsi="Times New Roman" w:cs="Times New Roman"/>
-          <w:i/>
-          <w:color w:val="auto"/>
-          <w:sz w:val="24"/>
-          <w:szCs w:val="24"/>
-        </w:rPr>
-        <w:t>Evitar la utilización del traductor de google u otra similar</w:t>
-      </w:r>
-      <w:r>
-        <w:rPr>
-          <w:rFonts w:ascii="Times New Roman" w:eastAsia="Times New Roman" w:hAnsi="Times New Roman" w:cs="Times New Roman"/>
-          <w:i/>
-          <w:color w:val="FF0000"/>
-          <w:sz w:val="24"/>
-          <w:szCs w:val="24"/>
-        </w:rPr>
-        <w:t xml:space="preserve">. </w:t>
-      </w:r>
-    </w:p>
-    <w:p>
-      <w:pPr>
-        <w:ind w:firstLine="0"/>
-        <w:jc w:val="both"/>
-      </w:pPr>
-    </w:p>
-    <w:p>
-      <w:pPr>
-        <w:ind w:left="0" w:firstLine="0"/>
-        <w:jc w:val="both"/>
-        <w:rPr>
-          <w:rFonts w:ascii="Times New Roman" w:eastAsia="Times New Roman" w:hAnsi="Times New Roman" w:cs="Times New Roman"/>
-          <w:i/>
-          <w:sz w:val="24"/>
-          <w:szCs w:val="24"/>
-        </w:rPr>
-      </w:pPr>
-      <w:r>
-        <w:rPr>
-          <w:rFonts w:ascii="Times New Roman" w:eastAsia="Times New Roman" w:hAnsi="Times New Roman" w:cs="Times New Roman"/>
-          <w:i/>
-          <w:sz w:val="24"/>
-          <w:szCs w:val="24"/>
-        </w:rPr>
-        <w:t xml:space="preserve">El </w:t>
-      </w:r>
-      <w:proofErr w:type="spellStart"/>
-      <w:proofErr w:type="gramStart"/>
-      <w:r>
-        <w:rPr>
-          <w:rFonts w:ascii="Times New Roman" w:eastAsia="Times New Roman" w:hAnsi="Times New Roman" w:cs="Times New Roman"/>
-          <w:i/>
-          <w:sz w:val="24"/>
-          <w:szCs w:val="24"/>
-        </w:rPr>
-        <w:t>abstract</w:t>
-      </w:r>
-      <w:proofErr w:type="spellEnd"/>
-      <w:proofErr w:type="gramEnd"/>
-      <w:r>
-        <w:rPr>
-          <w:rFonts w:ascii="Times New Roman" w:eastAsia="Times New Roman" w:hAnsi="Times New Roman" w:cs="Times New Roman"/>
-          <w:i/>
-          <w:sz w:val="24"/>
-          <w:szCs w:val="24"/>
-        </w:rPr>
-        <w:t xml:space="preserve"> y</w:t>
-      </w:r>
-      <w:r>
-        <w:rPr>
-          <w:rFonts w:ascii="Times New Roman" w:eastAsia="Times New Roman" w:hAnsi="Times New Roman" w:cs="Times New Roman"/>
-          <w:i/>
-          <w:sz w:val="24"/>
-          <w:szCs w:val="24"/>
-        </w:rPr>
-        <w:t xml:space="preserve"> las </w:t>
-      </w:r>
-      <w:proofErr w:type="spellStart"/>
-      <w:r>
-        <w:rPr>
-          <w:rFonts w:ascii="Times New Roman" w:eastAsia="Times New Roman" w:hAnsi="Times New Roman" w:cs="Times New Roman"/>
-          <w:i/>
-          <w:sz w:val="24"/>
-          <w:szCs w:val="24"/>
-        </w:rPr>
-        <w:t>keywords</w:t>
-      </w:r>
-      <w:proofErr w:type="spellEnd"/>
-      <w:r>
-        <w:rPr>
-          <w:rFonts w:ascii="Times New Roman" w:eastAsia="Times New Roman" w:hAnsi="Times New Roman" w:cs="Times New Roman"/>
-          <w:i/>
-          <w:sz w:val="24"/>
-          <w:szCs w:val="24"/>
-        </w:rPr>
-        <w:t xml:space="preserve"> deben abarcar</w:t>
-      </w:r>
-      <w:r>
-        <w:rPr>
-          <w:rFonts w:ascii="Times New Roman" w:eastAsia="Times New Roman" w:hAnsi="Times New Roman" w:cs="Times New Roman"/>
-          <w:i/>
-          <w:sz w:val="24"/>
-          <w:szCs w:val="24"/>
-        </w:rPr>
-        <w:t xml:space="preserve"> solamente</w:t>
-      </w:r>
-      <w:r>
-        <w:rPr>
-          <w:rFonts w:ascii="Times New Roman" w:eastAsia="Times New Roman" w:hAnsi="Times New Roman" w:cs="Times New Roman"/>
-          <w:i/>
-          <w:sz w:val="24"/>
-          <w:szCs w:val="24"/>
-        </w:rPr>
-        <w:t xml:space="preserve"> esta</w:t>
-      </w:r>
-      <w:r>
-        <w:rPr>
-          <w:rFonts w:ascii="Times New Roman" w:eastAsia="Times New Roman" w:hAnsi="Times New Roman" w:cs="Times New Roman"/>
-          <w:i/>
-          <w:sz w:val="24"/>
-          <w:szCs w:val="24"/>
-        </w:rPr>
-        <w:t xml:space="preserve"> columna.</w:t>
-      </w:r>
-    </w:p>
-    <w:p>
-      <w:pPr>
-        <w:ind w:hanging="176"/>
-      </w:pPr>
-    </w:p>
-    <w:p>
-      <w:pPr>
-        <w:ind w:hanging="176"/>
-        <w:jc w:val="both"/>
-        <w:rPr>
-          <w:rFonts w:ascii="Times New Roman" w:eastAsia="Times New Roman" w:hAnsi="Times New Roman" w:cs="Times New Roman"/>
-          <w:i/>
-          <w:sz w:val="24"/>
-          <w:szCs w:val="24"/>
-        </w:rPr>
-      </w:pPr>
-    </w:p>
-    <w:p>
-      <w:pPr>
-        <w:ind w:left="0" w:firstLine="0"/>
-        <w:jc w:val="both"/>
-        <w:rPr>
-          <w:rFonts w:ascii="Times New Roman" w:eastAsia="Times New Roman" w:hAnsi="Times New Roman" w:cs="Times New Roman"/>
-          <w:i/>
-          <w:sz w:val="24"/>
-          <w:szCs w:val="24"/>
-        </w:rPr>
-      </w:pPr>
-    </w:p>
-    <w:p>
-      <w:pPr>
-        <w:ind w:left="0" w:firstLine="0"/>
-        <w:jc w:val="both"/>
-        <w:rPr>
-          <w:rFonts w:ascii="Times New Roman" w:eastAsia="Times New Roman" w:hAnsi="Times New Roman" w:cs="Times New Roman"/>
-          <w:i/>
-          <w:sz w:val="24"/>
-          <w:szCs w:val="24"/>
-        </w:rPr>
-      </w:pPr>
-    </w:p>
-    <w:p>
-      <w:pPr>
-        <w:ind w:left="0" w:firstLine="0"/>
-        <w:jc w:val="both"/>
-        <w:rPr>
-          <w:rFonts w:ascii="Carlito"/>
-        </w:rPr>
-      </w:pPr>
-    </w:p>
-    <w:p>
-      <w:pPr>
-        <w:ind w:left="0" w:firstLine="0"/>
-        <w:jc w:val="both"/>
-      </w:pPr>
-      <w:proofErr w:type="spellStart"/>
-      <w:r>
-        <w:rPr>
-          <w:rFonts w:ascii="Arial" w:eastAsia="Arial" w:hAnsi="Arial" w:cs="Arial"/>
-          <w:b/>
-          <w:i/>
-        </w:rPr>
-        <w:t>Keywords</w:t>
-      </w:r>
-      <w:proofErr w:type="spellEnd"/>
-    </w:p>
-    <w:p>
-      <w:pPr>
-        <w:spacing w:after="90" w:line="288" w:lineRule="auto"/>
-        <w:ind w:left="0" w:firstLine="0"/>
-        <w:jc w:val="both"/>
-      </w:pPr>
-      <w:r>
-        <w:rPr>
-          <w:rFonts w:ascii="Times New Roman" w:eastAsia="Times New Roman" w:hAnsi="Times New Roman" w:cs="Times New Roman"/>
-          <w:i/>
-          <w:sz w:val="24"/>
-          <w:szCs w:val="24"/>
-        </w:rPr>
-        <w:t xml:space="preserve">Traducción al idioma inglés de las palabras clave. </w:t>
-      </w:r>
-    </w:p>
-    <w:p>
-      <w:pPr>
-        <w:spacing w:after="90" w:line="288" w:lineRule="auto"/>
-        <w:ind w:left="0" w:firstLine="0"/>
-        <w:jc w:val="both"/>
-      </w:pPr>
-    </w:p>
-    <w:p>
-      <w:pPr>
-        <w:spacing w:after="90" w:line="288" w:lineRule="auto"/>
-        <w:ind w:left="0" w:firstLine="0"/>
-        <w:jc w:val="both"/>
-        <w:rPr>
-          <w:rFonts w:ascii="Arial" w:eastAsia="Arial" w:hAnsi="Arial" w:cs="Arial"/>
-          <w:b/>
-        </w:rPr>
-      </w:pPr>
-    </w:p>
-    <w:p>
-      <w:pPr>
-        <w:spacing w:after="90" w:line="288" w:lineRule="auto"/>
-        <w:ind w:left="0" w:firstLine="0"/>
-        <w:jc w:val="both"/>
-        <w:rPr>
-          <w:rFonts w:ascii="Arial" w:eastAsia="Arial" w:hAnsi="Arial" w:cs="Arial"/>
-          <w:b/>
-        </w:rPr>
-      </w:pPr>
-    </w:p>
-    <w:p>
-      <w:pPr>
-        <w:spacing w:after="90" w:line="288" w:lineRule="auto"/>
-        <w:ind w:left="0" w:firstLine="0"/>
-        <w:jc w:val="both"/>
-        <w:rPr>
-          <w:rFonts w:ascii="Arial" w:eastAsia="Arial" w:hAnsi="Arial" w:cs="Arial"/>
-          <w:b/>
-        </w:rPr>
-      </w:pPr>
-    </w:p>
-    <w:p>
-      <w:pPr>
-        <w:spacing w:after="90" w:line="288" w:lineRule="auto"/>
-        <w:ind w:left="0" w:firstLine="0"/>
-        <w:jc w:val="both"/>
-        <w:rPr>
-          <w:rFonts w:ascii="Arial" w:eastAsia="Arial" w:hAnsi="Arial" w:cs="Arial"/>
-          <w:b/>
-        </w:rPr>
-      </w:pPr>
-    </w:p>
-    <w:p>
-      <w:pPr>
-        <w:spacing w:after="90" w:line="288" w:lineRule="auto"/>
-        <w:ind w:left="0" w:firstLine="0"/>
-        <w:jc w:val="both"/>
-        <w:rPr>
-          <w:rFonts w:ascii="Arial" w:eastAsia="Arial" w:hAnsi="Arial" w:cs="Arial"/>
-          <w:b/>
-        </w:rPr>
-      </w:pPr>
-    </w:p>
-    <w:p>
-      <w:pPr>
-        <w:spacing w:after="90" w:line="288" w:lineRule="auto"/>
-        <w:ind w:left="0" w:firstLine="0"/>
-        <w:jc w:val="both"/>
-      </w:pPr>
-      <w:r>
-        <w:rPr>
-          <w:rFonts w:ascii="Arial" w:eastAsia="Arial" w:hAnsi="Arial" w:cs="Arial"/>
-          <w:b/>
         </w:rPr>
         <w:lastRenderedPageBreak/>
         <w:t xml:space="preserve">Introducción </w:t>
@@ -1242,42 +892,6 @@
         </w:rPr>
         <w:t>La función principal de esta sección es familiarizar rápidamente al lector con el contenido del tema a tratar.</w:t>
       </w:r>
-    </w:p>
-    <w:p>
-      <w:pPr>
-        <w:spacing w:after="90" w:line="288" w:lineRule="auto"/>
-        <w:ind w:left="0" w:firstLine="0"/>
-        <w:jc w:val="both"/>
-        <w:rPr>
-          <w:rFonts w:ascii="Times New Roman" w:eastAsia="Times New Roman" w:hAnsi="Times New Roman" w:cs="Times New Roman"/>
-          <w:sz w:val="24"/>
-          <w:szCs w:val="24"/>
-        </w:rPr>
-      </w:pPr>
-    </w:p>
-    <w:p>
-      <w:pPr>
-        <w:spacing w:after="90" w:line="288" w:lineRule="auto"/>
-        <w:ind w:left="0" w:firstLine="0"/>
-        <w:jc w:val="both"/>
-        <w:rPr>
-          <w:rFonts w:ascii="Times New Roman" w:eastAsia="Times New Roman" w:hAnsi="Times New Roman" w:cs="Times New Roman"/>
-          <w:sz w:val="24"/>
-          <w:szCs w:val="24"/>
-        </w:rPr>
-      </w:pPr>
-    </w:p>
-    <w:p>
-      <w:pPr>
-        <w:spacing w:after="90" w:line="288" w:lineRule="auto"/>
-        <w:ind w:left="0" w:firstLine="0"/>
-        <w:jc w:val="both"/>
-        <w:rPr>
-          <w:rFonts w:ascii="Times New Roman" w:eastAsia="Times New Roman" w:hAnsi="Times New Roman" w:cs="Times New Roman"/>
-          <w:sz w:val="24"/>
-          <w:szCs w:val="24"/>
-        </w:rPr>
-      </w:pPr>
     </w:p>
     <w:p>
       <w:pPr>
@@ -1583,16 +1197,14 @@
         </w:rPr>
         <w:t xml:space="preserve">El estilo que se adopte para el desarrollo del </w:t>
       </w:r>
-      <w:proofErr w:type="gramStart"/>
-      <w:r>
-        <w:rPr>
-          <w:rFonts w:ascii="Times New Roman" w:eastAsia="Times New Roman" w:hAnsi="Times New Roman" w:cs="Times New Roman"/>
-          <w:sz w:val="24"/>
-          <w:szCs w:val="24"/>
-        </w:rPr>
-        <w:t>tema,</w:t>
-      </w:r>
-      <w:proofErr w:type="gramEnd"/>
+      <w:r>
+        <w:rPr>
+          <w:rFonts w:ascii="Times New Roman" w:eastAsia="Times New Roman" w:hAnsi="Times New Roman" w:cs="Times New Roman"/>
+          <w:sz w:val="24"/>
+          <w:szCs w:val="24"/>
+        </w:rPr>
+        <w:t>tema</w:t>
+      </w:r>
       <w:r>
         <w:rPr>
           <w:rFonts w:ascii="Times New Roman" w:eastAsia="Times New Roman" w:hAnsi="Times New Roman" w:cs="Times New Roman"/>
@@ -1601,16 +1213,14 @@
         </w:rPr>
         <w:t xml:space="preserve"> queda a criterio del autor del ensayo, de tal manera que puede adoptarse una posición deductiva, inductiva o dialéctica. Lo anterior implica que puede asumirse una postura general para llegar al análisis de situaciones particulares, </w:t>
       </w:r>
-      <w:proofErr w:type="gramStart"/>
-      <w:r>
-        <w:rPr>
-          <w:rFonts w:ascii="Times New Roman" w:eastAsia="Times New Roman" w:hAnsi="Times New Roman" w:cs="Times New Roman"/>
-          <w:sz w:val="24"/>
-          <w:szCs w:val="24"/>
-        </w:rPr>
-        <w:t>o</w:t>
-      </w:r>
-      <w:proofErr w:type="gramEnd"/>
+      <w:r>
+        <w:rPr>
+          <w:rFonts w:ascii="Times New Roman" w:eastAsia="Times New Roman" w:hAnsi="Times New Roman" w:cs="Times New Roman"/>
+          <w:sz w:val="24"/>
+          <w:szCs w:val="24"/>
+        </w:rPr>
+        <w:t>o,</w:t>
+      </w:r>
       <w:r>
         <w:rPr>
           <w:rFonts w:ascii="Times New Roman" w:eastAsia="Times New Roman" w:hAnsi="Times New Roman" w:cs="Times New Roman"/>
@@ -1741,22 +1351,22 @@
           <w:sz w:val="24"/>
           <w:szCs w:val="24"/>
         </w:rPr>
+        <w:t>Todas las figuras deben ir enumeradas al pie de la imagen, como se muestra en el ejemplo.</w:t>
+      </w:r>
+    </w:p>
+    <w:p>
+      <w:pPr>
+        <w:spacing w:after="90" w:line="288" w:lineRule="auto"/>
+        <w:ind w:left="0" w:firstLine="0"/>
+        <w:jc w:val="both"/>
+      </w:pPr>
+      <w:r>
+        <w:rPr>
+          <w:rFonts w:ascii="Times New Roman" w:eastAsia="Times New Roman" w:hAnsi="Times New Roman" w:cs="Times New Roman"/>
+          <w:sz w:val="24"/>
+          <w:szCs w:val="24"/>
+        </w:rPr>
         <w:lastRenderedPageBreak/>
-        <w:t>Todas las figuras deben ir enumeradas al pie de la imagen, como se muestra en el ejemplo.</w:t>
-      </w:r>
-    </w:p>
-    <w:p>
-      <w:pPr>
-        <w:spacing w:after="90" w:line="288" w:lineRule="auto"/>
-        <w:ind w:left="0" w:firstLine="0"/>
-        <w:jc w:val="both"/>
-      </w:pPr>
-      <w:r>
-        <w:rPr>
-          <w:rFonts w:ascii="Times New Roman" w:eastAsia="Times New Roman" w:hAnsi="Times New Roman" w:cs="Times New Roman"/>
-          <w:sz w:val="24"/>
-          <w:szCs w:val="24"/>
-        </w:rPr>
         <w:t xml:space="preserve">En el caso de inclusión de tablas, éstas deben pegarse en el formato de origen, conservando el modelo mostrado en el cual pueden agregarse las columnas o filas que sean necesarias. </w:t>
       </w:r>
     </w:p>
@@ -2255,7 +1865,7 @@
           <v:shape id="_x0000_i1025" type="#_x0000_t75" style="width:66.6pt;height:16.2pt" o:ole="">
             <v:imagedata r:id="rId11" o:title=""/>
           </v:shape>
-          <o:OLEObject Type="Embed" ProgID="Equation.3" ShapeID="_x0000_i1025" DrawAspect="Content" ObjectID="_1739225591" r:id="rId12"/>
+          <o:OLEObject Type="Embed" ProgID="Equation.3" ShapeID="_x0000_i1025" DrawAspect="Content" ObjectID="_1739353925" r:id="rId12"/>
         </w:object>
       </w:r>
       <w:r>
@@ -2368,23 +1978,13 @@
         <w:ind w:left="0" w:firstLine="0"/>
         <w:jc w:val="both"/>
       </w:pPr>
-      <w:proofErr w:type="gramStart"/>
-      <w:r>
-        <w:rPr>
-          <w:rFonts w:ascii="Times New Roman" w:eastAsia="Times New Roman" w:hAnsi="Times New Roman" w:cs="Times New Roman"/>
-          <w:sz w:val="24"/>
-          <w:szCs w:val="24"/>
-        </w:rPr>
-        <w:t>t  =</w:t>
-      </w:r>
-      <w:proofErr w:type="gramEnd"/>
-      <w:r>
-        <w:rPr>
-          <w:rFonts w:ascii="Times New Roman" w:eastAsia="Times New Roman" w:hAnsi="Times New Roman" w:cs="Times New Roman"/>
-          <w:sz w:val="24"/>
-          <w:szCs w:val="24"/>
-        </w:rPr>
-        <w:t xml:space="preserve"> periodo de tiempo (años, minutos, otros)</w:t>
+      <w:r>
+        <w:rPr>
+          <w:rFonts w:ascii="Times New Roman" w:eastAsia="Times New Roman" w:hAnsi="Times New Roman" w:cs="Times New Roman"/>
+          <w:sz w:val="24"/>
+          <w:szCs w:val="24"/>
+        </w:rPr>
+        <w:t>t  = periodo de tiempo (años, minutos, otros)</w:t>
       </w:r>
     </w:p>
     <w:p>

</xml_diff>

<commit_message>
Agregando diagramas a la documentación
</commit_message>
<xml_diff>
--- a/Documentacion/FtoArticuloEnsayo-IPC2-lab.docx
+++ b/Documentacion/FtoArticuloEnsayo-IPC2-lab.docx
@@ -587,7 +587,31 @@
           <w:szCs w:val="24"/>
           <w:lang w:val="en-US"/>
         </w:rPr>
-        <w:t>The aforementioned is of the utmost importance since they are e</w:t>
+        <w:t xml:space="preserve">The </w:t>
+      </w:r>
+      <w:proofErr w:type="gramStart"/>
+      <w:r>
+        <w:rPr>
+          <w:rFonts w:ascii="Times New Roman" w:eastAsia="Times New Roman" w:hAnsi="Times New Roman" w:cs="Times New Roman"/>
+          <w:i/>
+          <w:color w:val="auto"/>
+          <w:sz w:val="24"/>
+          <w:szCs w:val="24"/>
+          <w:lang w:val="en-US"/>
+        </w:rPr>
+        <w:t>aforementioned is</w:t>
+      </w:r>
+      <w:proofErr w:type="gramEnd"/>
+      <w:r>
+        <w:rPr>
+          <w:rFonts w:ascii="Times New Roman" w:eastAsia="Times New Roman" w:hAnsi="Times New Roman" w:cs="Times New Roman"/>
+          <w:i/>
+          <w:color w:val="auto"/>
+          <w:sz w:val="24"/>
+          <w:szCs w:val="24"/>
+          <w:lang w:val="en-US"/>
+        </w:rPr>
+        <w:t xml:space="preserve"> of the utmost importance since they are e</w:t>
       </w:r>
       <w:r>
         <w:rPr>
@@ -1862,10 +1886,10 @@
             <v:path o:extrusionok="f" gradientshapeok="t" o:connecttype="rect"/>
             <o:lock v:ext="edit" aspectratio="t"/>
           </v:shapetype>
-          <v:shape id="_x0000_i1025" type="#_x0000_t75" style="width:66.6pt;height:16.2pt" o:ole="">
+          <v:shape id="_x0000_i1025" type="#_x0000_t75" style="width:66.55pt;height:16.35pt" o:ole="">
             <v:imagedata r:id="rId11" o:title=""/>
           </v:shape>
-          <o:OLEObject Type="Embed" ProgID="Equation.3" ShapeID="_x0000_i1025" DrawAspect="Content" ObjectID="_1739353925" r:id="rId12"/>
+          <o:OLEObject Type="Embed" ProgID="Equation.3" ShapeID="_x0000_i1025" DrawAspect="Content" ObjectID="_1739551457" r:id="rId12"/>
         </w:object>
       </w:r>
       <w:r>
@@ -1978,13 +2002,23 @@
         <w:ind w:left="0" w:firstLine="0"/>
         <w:jc w:val="both"/>
       </w:pPr>
-      <w:r>
-        <w:rPr>
-          <w:rFonts w:ascii="Times New Roman" w:eastAsia="Times New Roman" w:hAnsi="Times New Roman" w:cs="Times New Roman"/>
-          <w:sz w:val="24"/>
-          <w:szCs w:val="24"/>
-        </w:rPr>
-        <w:t>t  = periodo de tiempo (años, minutos, otros)</w:t>
+      <w:proofErr w:type="gramStart"/>
+      <w:r>
+        <w:rPr>
+          <w:rFonts w:ascii="Times New Roman" w:eastAsia="Times New Roman" w:hAnsi="Times New Roman" w:cs="Times New Roman"/>
+          <w:sz w:val="24"/>
+          <w:szCs w:val="24"/>
+        </w:rPr>
+        <w:t>t  =</w:t>
+      </w:r>
+      <w:proofErr w:type="gramEnd"/>
+      <w:r>
+        <w:rPr>
+          <w:rFonts w:ascii="Times New Roman" w:eastAsia="Times New Roman" w:hAnsi="Times New Roman" w:cs="Times New Roman"/>
+          <w:sz w:val="24"/>
+          <w:szCs w:val="24"/>
+        </w:rPr>
+        <w:t xml:space="preserve"> periodo de tiempo (años, minutos, otros)</w:t>
       </w:r>
     </w:p>
     <w:p>
@@ -2594,43 +2628,56 @@
           <w:sz w:val="24"/>
           <w:szCs w:val="24"/>
         </w:rPr>
-        <w:t>Extensión: de c</w:t>
-      </w:r>
-      <w:r>
-        <w:rPr>
-          <w:rFonts w:ascii="Times New Roman" w:eastAsia="Times New Roman" w:hAnsi="Times New Roman" w:cs="Times New Roman"/>
-          <w:b/>
-          <w:sz w:val="24"/>
-          <w:szCs w:val="24"/>
-        </w:rPr>
-        <w:t xml:space="preserve">uatro </w:t>
-      </w:r>
-      <w:r>
-        <w:rPr>
-          <w:rFonts w:ascii="Times New Roman" w:eastAsia="Times New Roman" w:hAnsi="Times New Roman" w:cs="Times New Roman"/>
-          <w:b/>
-          <w:sz w:val="24"/>
-          <w:szCs w:val="24"/>
-        </w:rPr>
-        <w:t xml:space="preserve">a siete </w:t>
-      </w:r>
-      <w:r>
-        <w:rPr>
-          <w:rFonts w:ascii="Times New Roman" w:eastAsia="Times New Roman" w:hAnsi="Times New Roman" w:cs="Times New Roman"/>
-          <w:b/>
-          <w:sz w:val="24"/>
-          <w:szCs w:val="24"/>
-        </w:rPr>
-        <w:t xml:space="preserve">páginas </w:t>
-      </w:r>
-      <w:r>
-        <w:rPr>
-          <w:rFonts w:ascii="Times New Roman" w:eastAsia="Times New Roman" w:hAnsi="Times New Roman" w:cs="Times New Roman"/>
-          <w:b/>
-          <w:sz w:val="24"/>
-          <w:szCs w:val="24"/>
-        </w:rPr>
-        <w:t>como máximo</w:t>
+        <w:t>Anexos</w:t>
+      </w:r>
+    </w:p>
+    <w:p>
+      <w:pPr>
+        <w:spacing w:after="90" w:line="288" w:lineRule="auto"/>
+        <w:ind w:left="0" w:firstLine="0"/>
+        <w:jc w:val="both"/>
+      </w:pPr>
+      <w:r>
+        <w:rPr>
+          <w:rFonts w:ascii="Times New Roman" w:eastAsia="Times New Roman" w:hAnsi="Times New Roman" w:cs="Times New Roman"/>
+          <w:sz w:val="24"/>
+          <w:szCs w:val="24"/>
+        </w:rPr>
+        <w:t>Imagen I.</w:t>
+      </w:r>
+    </w:p>
+    <w:p>
+      <w:pPr>
+        <w:spacing w:after="90" w:line="288" w:lineRule="auto"/>
+        <w:ind w:left="800" w:hanging="800"/>
+        <w:jc w:val="both"/>
+      </w:pPr>
+      <w:r>
+        <w:rPr>
+          <w:rFonts w:ascii="Times New Roman" w:eastAsia="Times New Roman" w:hAnsi="Times New Roman" w:cs="Times New Roman"/>
+          <w:i/>
+          <w:sz w:val="24"/>
+          <w:szCs w:val="24"/>
+        </w:rPr>
+        <w:t xml:space="preserve">Diagrama de </w:t>
+      </w:r>
+      <w:r>
+        <w:rPr>
+          <w:rFonts w:ascii="Times New Roman" w:eastAsia="Times New Roman" w:hAnsi="Times New Roman" w:cs="Times New Roman"/>
+          <w:i/>
+          <w:sz w:val="24"/>
+          <w:szCs w:val="24"/>
+        </w:rPr>
+        <w:t>C</w:t>
+      </w:r>
+      <w:r>
+        <w:rPr>
+          <w:rFonts w:ascii="Times New Roman" w:eastAsia="Times New Roman" w:hAnsi="Times New Roman" w:cs="Times New Roman"/>
+          <w:i/>
+          <w:sz w:val="24"/>
+          <w:szCs w:val="24"/>
+        </w:rPr>
+        <w:t>lases.</w:t>
       </w:r>
     </w:p>
     <w:p>
@@ -2638,29 +2685,260 @@
         <w:spacing w:line="276" w:lineRule="auto"/>
         <w:ind w:left="0" w:firstLine="0"/>
         <w:rPr>
+          <w:u w:val="single"/>
           <w:lang w:val="es-419"/>
         </w:rPr>
       </w:pPr>
       <w:r>
-        <w:t xml:space="preserve">Adicionalmente, se pueden agregar </w:t>
-      </w:r>
-      <w:proofErr w:type="spellStart"/>
-      <w:r>
-        <w:t>ap</w:t>
-      </w:r>
-      <w:r>
-        <w:rPr>
+        <w:rPr>
+          <w:noProof/>
           <w:lang w:val="es-419"/>
         </w:rPr>
-        <w:t>éndices</w:t>
-      </w:r>
-      <w:proofErr w:type="spellEnd"/>
-      <w:r>
-        <w:rPr>
-          <w:lang w:val="es-419"/>
-        </w:rPr>
-        <w:t xml:space="preserve"> con modelos, tablas, etc.  Que complementan el contenido del trabajo.</w:t>
-      </w:r>
+        <w:drawing>
+          <wp:inline distT="0" distB="0" distL="0" distR="0" wp14:anchorId="56A2C8BD" wp14:editId="7CC845F0">
+            <wp:extent cx="3117850" cy="2743835"/>
+            <wp:effectExtent l="0" t="0" r="6350" b="0"/>
+            <wp:docPr id="4" name="Imagen 4" descr="Imagen que contiene texto&#10;&#10;Descripción generada automáticamente"/>
+            <wp:cNvGraphicFramePr>
+              <a:graphicFrameLocks xmlns:a="http://schemas.openxmlformats.org/drawingml/2006/main" noChangeAspect="1"/>
+            </wp:cNvGraphicFramePr>
+            <a:graphic xmlns:a="http://schemas.openxmlformats.org/drawingml/2006/main">
+              <a:graphicData uri="http://schemas.openxmlformats.org/drawingml/2006/picture">
+                <pic:pic xmlns:pic="http://schemas.openxmlformats.org/drawingml/2006/picture">
+                  <pic:nvPicPr>
+                    <pic:cNvPr id="4" name="Imagen 4" descr="Imagen que contiene texto&#10;&#10;Descripción generada automáticamente"/>
+                    <pic:cNvPicPr/>
+                  </pic:nvPicPr>
+                  <pic:blipFill>
+                    <a:blip r:embed="rId13">
+                      <a:extLst>
+                        <a:ext uri="{28A0092B-C50C-407E-A947-70E740481C1C}">
+                          <a14:useLocalDpi xmlns:a14="http://schemas.microsoft.com/office/drawing/2010/main" val="0"/>
+                        </a:ext>
+                      </a:extLst>
+                    </a:blip>
+                    <a:stretch>
+                      <a:fillRect/>
+                    </a:stretch>
+                  </pic:blipFill>
+                  <pic:spPr>
+                    <a:xfrm>
+                      <a:off x="0" y="0"/>
+                      <a:ext cx="3117850" cy="2743835"/>
+                    </a:xfrm>
+                    <a:prstGeom prst="rect">
+                      <a:avLst/>
+                    </a:prstGeom>
+                  </pic:spPr>
+                </pic:pic>
+              </a:graphicData>
+            </a:graphic>
+          </wp:inline>
+        </w:drawing>
+      </w:r>
+    </w:p>
+    <w:p>
+      <w:pPr>
+        <w:spacing w:after="90" w:line="288" w:lineRule="auto"/>
+        <w:ind w:left="360" w:firstLine="0"/>
+        <w:jc w:val="center"/>
+      </w:pPr>
+      <w:r>
+        <w:rPr>
+          <w:rFonts w:ascii="Times New Roman" w:eastAsia="Times New Roman" w:hAnsi="Times New Roman" w:cs="Times New Roman"/>
+          <w:sz w:val="20"/>
+          <w:szCs w:val="20"/>
+        </w:rPr>
+        <w:t>Fuente: elaboración propia.</w:t>
+      </w:r>
+    </w:p>
+    <w:p>
+      <w:pPr>
+        <w:spacing w:line="276" w:lineRule="auto"/>
+        <w:ind w:left="0" w:firstLine="0"/>
+      </w:pPr>
+      <w:r>
+        <w:rPr>
+          <w:rFonts w:ascii="Times New Roman" w:eastAsia="Times New Roman" w:hAnsi="Times New Roman" w:cs="Times New Roman"/>
+          <w:sz w:val="24"/>
+          <w:szCs w:val="24"/>
+        </w:rPr>
+        <w:t>Imagen II.</w:t>
+      </w:r>
+    </w:p>
+    <w:p>
+      <w:pPr>
+        <w:spacing w:after="90" w:line="288" w:lineRule="auto"/>
+        <w:ind w:left="800" w:hanging="800"/>
+        <w:jc w:val="both"/>
+        <w:rPr>
+          <w:rFonts w:ascii="Times New Roman" w:eastAsia="Times New Roman" w:hAnsi="Times New Roman" w:cs="Times New Roman"/>
+          <w:i/>
+          <w:sz w:val="24"/>
+          <w:szCs w:val="24"/>
+        </w:rPr>
+      </w:pPr>
+      <w:r>
+        <w:rPr>
+          <w:rFonts w:ascii="Times New Roman" w:eastAsia="Times New Roman" w:hAnsi="Times New Roman" w:cs="Times New Roman"/>
+          <w:i/>
+          <w:sz w:val="24"/>
+          <w:szCs w:val="24"/>
+        </w:rPr>
+        <w:t xml:space="preserve">Diagrama de </w:t>
+      </w:r>
+      <w:r>
+        <w:rPr>
+          <w:rFonts w:ascii="Times New Roman" w:eastAsia="Times New Roman" w:hAnsi="Times New Roman" w:cs="Times New Roman"/>
+          <w:i/>
+          <w:sz w:val="24"/>
+          <w:szCs w:val="24"/>
+        </w:rPr>
+        <w:t>Flujo: Menú Principal</w:t>
+      </w:r>
+    </w:p>
+    <w:p>
+      <w:pPr>
+        <w:spacing w:after="90" w:line="288" w:lineRule="auto"/>
+        <w:ind w:left="800" w:hanging="800"/>
+        <w:jc w:val="both"/>
+      </w:pPr>
+      <w:r>
+        <w:rPr>
+          <w:noProof/>
+        </w:rPr>
+        <w:drawing>
+          <wp:inline distT="0" distB="0" distL="0" distR="0" wp14:anchorId="4C4AF64C" wp14:editId="4B35470E">
+            <wp:extent cx="2369128" cy="7500418"/>
+            <wp:effectExtent l="0" t="0" r="0" b="5715"/>
+            <wp:docPr id="5" name="Imagen 5" descr="Imagen que contiene Diagrama&#10;&#10;Descripción generada automáticamente"/>
+            <wp:cNvGraphicFramePr>
+              <a:graphicFrameLocks xmlns:a="http://schemas.openxmlformats.org/drawingml/2006/main" noChangeAspect="1"/>
+            </wp:cNvGraphicFramePr>
+            <a:graphic xmlns:a="http://schemas.openxmlformats.org/drawingml/2006/main">
+              <a:graphicData uri="http://schemas.openxmlformats.org/drawingml/2006/picture">
+                <pic:pic xmlns:pic="http://schemas.openxmlformats.org/drawingml/2006/picture">
+                  <pic:nvPicPr>
+                    <pic:cNvPr id="5" name="Imagen 5" descr="Imagen que contiene Diagrama&#10;&#10;Descripción generada automáticamente"/>
+                    <pic:cNvPicPr/>
+                  </pic:nvPicPr>
+                  <pic:blipFill>
+                    <a:blip r:embed="rId14">
+                      <a:extLst>
+                        <a:ext uri="{28A0092B-C50C-407E-A947-70E740481C1C}">
+                          <a14:useLocalDpi xmlns:a14="http://schemas.microsoft.com/office/drawing/2010/main" val="0"/>
+                        </a:ext>
+                      </a:extLst>
+                    </a:blip>
+                    <a:stretch>
+                      <a:fillRect/>
+                    </a:stretch>
+                  </pic:blipFill>
+                  <pic:spPr>
+                    <a:xfrm>
+                      <a:off x="0" y="0"/>
+                      <a:ext cx="2380557" cy="7536600"/>
+                    </a:xfrm>
+                    <a:prstGeom prst="rect">
+                      <a:avLst/>
+                    </a:prstGeom>
+                  </pic:spPr>
+                </pic:pic>
+              </a:graphicData>
+            </a:graphic>
+          </wp:inline>
+        </w:drawing>
+      </w:r>
+    </w:p>
+    <w:p>
+      <w:pPr>
+        <w:spacing w:after="90" w:line="288" w:lineRule="auto"/>
+        <w:ind w:left="360" w:firstLine="0"/>
+        <w:jc w:val="center"/>
+      </w:pPr>
+      <w:r>
+        <w:rPr>
+          <w:rFonts w:ascii="Times New Roman" w:eastAsia="Times New Roman" w:hAnsi="Times New Roman" w:cs="Times New Roman"/>
+          <w:sz w:val="20"/>
+          <w:szCs w:val="20"/>
+        </w:rPr>
+        <w:t>Fuente: elaboración propia.</w:t>
+      </w:r>
+    </w:p>
+    <w:p>
+      <w:pPr>
+        <w:spacing w:after="90" w:line="288" w:lineRule="auto"/>
+        <w:ind w:left="800" w:hanging="800"/>
+        <w:jc w:val="both"/>
+      </w:pPr>
+    </w:p>
+    <w:p>
+      <w:pPr>
+        <w:spacing w:line="276" w:lineRule="auto"/>
+        <w:ind w:left="0" w:firstLine="0"/>
+      </w:pPr>
+      <w:r>
+        <w:rPr>
+          <w:rFonts w:ascii="Times New Roman" w:eastAsia="Times New Roman" w:hAnsi="Times New Roman" w:cs="Times New Roman"/>
+          <w:sz w:val="24"/>
+          <w:szCs w:val="24"/>
+        </w:rPr>
+        <w:t>Imagen II</w:t>
+      </w:r>
+      <w:r>
+        <w:rPr>
+          <w:rFonts w:ascii="Times New Roman" w:eastAsia="Times New Roman" w:hAnsi="Times New Roman" w:cs="Times New Roman"/>
+          <w:sz w:val="24"/>
+          <w:szCs w:val="24"/>
+        </w:rPr>
+        <w:t>I</w:t>
+      </w:r>
+      <w:r>
+        <w:rPr>
+          <w:rFonts w:ascii="Times New Roman" w:eastAsia="Times New Roman" w:hAnsi="Times New Roman" w:cs="Times New Roman"/>
+          <w:sz w:val="24"/>
+          <w:szCs w:val="24"/>
+        </w:rPr>
+        <w:t>.</w:t>
+      </w:r>
+    </w:p>
+    <w:p>
+      <w:pPr>
+        <w:spacing w:after="90" w:line="288" w:lineRule="auto"/>
+        <w:ind w:left="800" w:hanging="800"/>
+        <w:jc w:val="both"/>
+        <w:rPr>
+          <w:rFonts w:ascii="Times New Roman" w:eastAsia="Times New Roman" w:hAnsi="Times New Roman" w:cs="Times New Roman"/>
+          <w:i/>
+          <w:sz w:val="24"/>
+          <w:szCs w:val="24"/>
+        </w:rPr>
+      </w:pPr>
+      <w:r>
+        <w:rPr>
+          <w:rFonts w:ascii="Times New Roman" w:eastAsia="Times New Roman" w:hAnsi="Times New Roman" w:cs="Times New Roman"/>
+          <w:i/>
+          <w:sz w:val="24"/>
+          <w:szCs w:val="24"/>
+        </w:rPr>
+        <w:t xml:space="preserve">Diagrama de Flujo: </w:t>
+      </w:r>
+      <w:r>
+        <w:rPr>
+          <w:rFonts w:ascii="Times New Roman" w:eastAsia="Times New Roman" w:hAnsi="Times New Roman" w:cs="Times New Roman"/>
+          <w:i/>
+          <w:sz w:val="24"/>
+          <w:szCs w:val="24"/>
+        </w:rPr>
+        <w:t>Abrir Archivo.</w:t>
+      </w:r>
+    </w:p>
+    <w:p>
+      <w:pPr>
+        <w:spacing w:after="90" w:line="288" w:lineRule="auto"/>
+        <w:ind w:left="800" w:hanging="800"/>
+        <w:jc w:val="both"/>
+      </w:pPr>
     </w:p>
     <w:sectPr>
       <w:type w:val="continuous"/>

</xml_diff>

<commit_message>
agregando contenido a la documentación
</commit_message>
<xml_diff>
--- a/Documentacion/FtoArticuloEnsayo-IPC2-lab.docx
+++ b/Documentacion/FtoArticuloEnsayo-IPC2-lab.docx
@@ -104,7 +104,7 @@
                     </wp:anchor>
                   </w:drawing>
                 </mc:Choice>
-                <mc:Fallback xmlns:ve="http://schemas.openxmlformats.org/markup-compatibility/2006" xmlns:mv="urn:schemas-microsoft-com:mac:vml" xmlns:a="http://schemas.openxmlformats.org/drawingml/2006/main" xmlns:pic="http://schemas.openxmlformats.org/drawingml/2006/picture" xmlns:c="http://schemas.openxmlformats.org/drawingml/2006/chart" xmlns:a14="http://schemas.microsoft.com/office/drawing/2010/main">
+                <mc:Fallback xmlns:a14="http://schemas.microsoft.com/office/drawing/2010/main" xmlns:c="http://schemas.openxmlformats.org/drawingml/2006/chart" xmlns:pic="http://schemas.openxmlformats.org/drawingml/2006/picture" xmlns:a="http://schemas.openxmlformats.org/drawingml/2006/main" xmlns:mv="urn:schemas-microsoft-com:mac:vml" xmlns:ve="http://schemas.openxmlformats.org/markup-compatibility/2006">
                   <w:pict>
                     <v:shapetype w14:anchorId="696BC117" id="_x0000_t32" coordsize="21600,21600" o:spt="32" o:oned="t" path="m,l21600,21600e" filled="f">
                       <v:path arrowok="t" fillok="f" o:connecttype="none"/>
@@ -211,7 +211,7 @@
                     </wp:anchor>
                   </w:drawing>
                 </mc:Choice>
-                <mc:Fallback xmlns:ve="http://schemas.openxmlformats.org/markup-compatibility/2006" xmlns:mv="urn:schemas-microsoft-com:mac:vml" xmlns:a="http://schemas.openxmlformats.org/drawingml/2006/main" xmlns:pic="http://schemas.openxmlformats.org/drawingml/2006/picture" xmlns:c="http://schemas.openxmlformats.org/drawingml/2006/chart" xmlns:a14="http://schemas.microsoft.com/office/drawing/2010/main">
+                <mc:Fallback xmlns:a14="http://schemas.microsoft.com/office/drawing/2010/main" xmlns:c="http://schemas.openxmlformats.org/drawingml/2006/chart" xmlns:pic="http://schemas.openxmlformats.org/drawingml/2006/picture" xmlns:a="http://schemas.openxmlformats.org/drawingml/2006/main" xmlns:mv="urn:schemas-microsoft-com:mac:vml" xmlns:ve="http://schemas.openxmlformats.org/markup-compatibility/2006">
                   <w:pict>
                     <v:shape w14:anchorId="1C8B1292" id="Conector recto de flecha 2" o:spid="_x0000_s1026" type="#_x0000_t32" style="position:absolute;margin-left:7pt;margin-top:5pt;width:426pt;height:1pt;z-index:251659264;visibility:visible;mso-wrap-style:square;mso-wrap-distance-left:9pt;mso-wrap-distance-top:0;mso-wrap-distance-right:9pt;mso-wrap-distance-bottom:0;mso-position-horizontal:absolute;mso-position-horizontal-relative:margin;mso-position-vertical:absolute;mso-position-vertical-relative:text" o:gfxdata="UEsDBBQABgAIAAAAIQC2gziS/gAAAOEBAAATAAAAW0NvbnRlbnRfVHlwZXNdLnhtbJSRQU7DMBBF 90jcwfIWJU67QAgl6YK0S0CoHGBkTxKLZGx5TGhvj5O2G0SRWNoz/78nu9wcxkFMGNg6quQqL6RA 0s5Y6ir5vt9lD1JwBDIwOMJKHpHlpr69KfdHjyxSmriSfYz+USnWPY7AufNIadK6MEJMx9ApD/oD OlTrorhX2lFEilmcO2RdNtjC5xDF9pCuTyYBB5bi6bQ4syoJ3g9WQ0ymaiLzg5KdCXlKLjvcW893 SUOqXwnz5DrgnHtJTxOsQfEKIT7DmDSUCaxw7Rqn8787ZsmRM9e2VmPeBN4uqYvTtW7jvijg9N/y JsXecLq0q+WD6m8AAAD//wMAUEsDBBQABgAIAAAAIQA4/SH/1gAAAJQBAAALAAAAX3JlbHMvLnJl bHOkkMFqwzAMhu+DvYPRfXGawxijTi+j0GvpHsDYimMaW0Yy2fr2M4PBMnrbUb/Q94l/f/hMi1qR JVI2sOt6UJgd+ZiDgffL8ekFlFSbvV0oo4EbChzGx4f9GRdb25HMsYhqlCwG5lrLq9biZkxWOiqY 22YiTra2kYMu1l1tQD30/bPm3wwYN0x18gb45AdQl1tp5j/sFB2T0FQ7R0nTNEV3j6o9feQzro1i OWA14Fm+Q8a1a8+Bvu/d/dMb2JY5uiPbhG/ktn4cqGU/er3pcvwCAAD//wMAUEsDBBQABgAIAAAA IQDfwcP16gEAAMMDAAAOAAAAZHJzL2Uyb0RvYy54bWysU01v2zAMvQ/YfxB0X2wnbdoacXpI1l2G LUC3H8BItC1AX5C0OPn3o+Ss3cdlGKaDREnk0+MjtXk8G81OGKJytuPNouYMrXBS2aHjX788vbvn LCawErSz2PELRv64fftmM/kWl250WmJgBGJjO/mOjyn5tqqiGNFAXDiPli57Fwwk2oahkgEmQje6 Wtb1uppckD44gTHS6X6+5NuC3/co0ue+j5iY7jhxS2UOZT7mudpuoB0C+FGJKw34BxYGlKVHX6D2 kIB9C+oPKKNEcNH1aSGcqVzfK4ElB8qmqX/L5nkEjyUXEif6F5ni/4MVn06HwJTs+JIzC4ZKtKNC ieQCC3lhElmvUYzAllmtyceWgnb2EK676A8hp37ug8krJcXOhLderZsVlf/S8dXdfU1jVhvPiQly uL1pHu6WN5wJ8ih31SuIDzF9QGdYNjoeUwA1jIm4zeSaojacPsZENCjwR0BmYN2T0rqUVls2UV8+ 1LdUfQHUYb2GRKbxlHO0Q8GJTiuZY3J0DMNxpwM7Qe6ZMjJxeuMXt/zgHuI4+5WrOT+jEmZtoB0R 5HsrWbp40tWSrjyzMSg500j/JVvFM4HSf+NJJLQlLrkKs+7ZOjp5KeUo59Qphe21q3Mr/rwv0a9/ b/sdAAD//wMAUEsDBBQABgAIAAAAIQCp1g2M2QAAAAgBAAAPAAAAZHJzL2Rvd25yZXYueG1sTE/L TsMwELwj8Q/WInGjNhWKqhCnqhA9ACcCl9y28ZKE+hHZbhr4epYTnGZnZzU7U20XZ8VMMY3Ba7hd KRDku2BG32t4f9vfbECkjN6gDZ40fFGCbX15UWFpwtm/0tzkXrCJTyVqGHKeSilTN5DDtAoTedY+ QnSYmcZemohnNndWrpUqpMPR84cBJ3oYqDs2J6fBxmf7+Ri+Vbs8xblpXYv7l0nr66tldw8i05L/ juE3PkeHmjMdwsmbJCzzO66SGRUj65ui4OHAi7UCWVfyf4H6BwAA//8DAFBLAQItABQABgAIAAAA IQC2gziS/gAAAOEBAAATAAAAAAAAAAAAAAAAAAAAAABbQ29udGVudF9UeXBlc10ueG1sUEsBAi0A FAAGAAgAAAAhADj9If/WAAAAlAEAAAsAAAAAAAAAAAAAAAAALwEAAF9yZWxzLy5yZWxzUEsBAi0A FAAGAAgAAAAhAN/Bw/XqAQAAwwMAAA4AAAAAAAAAAAAAAAAALgIAAGRycy9lMm9Eb2MueG1sUEsB Ai0AFAAGAAgAAAAhAKnWDYzZAAAACAEAAA8AAAAAAAAAAAAAAAAARAQAAGRycy9kb3ducmV2Lnht bFBLBQYAAAAABAAEAPMAAABKBQAAAAA= " o:allowincell="f" strokeweight="1.5pt">
                       <v:stroke joinstyle="miter"/>
@@ -251,23 +251,7 @@
                 <w:rFonts w:ascii="Arial" w:eastAsia="Arial" w:hAnsi="Arial" w:cs="Arial"/>
                 <w:b/>
               </w:rPr>
-              <w:t xml:space="preserve">Josué Daniel </w:t>
-            </w:r>
-            <w:proofErr w:type="spellStart"/>
-            <w:r>
-              <w:rPr>
-                <w:rFonts w:ascii="Arial" w:eastAsia="Arial" w:hAnsi="Arial" w:cs="Arial"/>
-                <w:b/>
-              </w:rPr>
-              <w:t>Rojché</w:t>
-            </w:r>
-            <w:proofErr w:type="spellEnd"/>
-            <w:r>
-              <w:rPr>
-                <w:rFonts w:ascii="Arial" w:eastAsia="Arial" w:hAnsi="Arial" w:cs="Arial"/>
-                <w:b/>
-              </w:rPr>
-              <w:t xml:space="preserve"> García</w:t>
+              <w:t>Josué Daniel Rojché García</w:t>
             </w:r>
           </w:p>
         </w:tc>
@@ -763,161 +747,119 @@
           <w:sz w:val="24"/>
           <w:szCs w:val="24"/>
         </w:rPr>
-        <w:t>Brindar un pan</w:t>
-      </w:r>
-      <w:r>
-        <w:rPr>
-          <w:rFonts w:ascii="Times New Roman" w:eastAsia="Times New Roman" w:hAnsi="Times New Roman" w:cs="Times New Roman"/>
-          <w:sz w:val="24"/>
-          <w:szCs w:val="24"/>
-        </w:rPr>
-        <w:t>orama general del tema desarrollado</w:t>
-      </w:r>
-      <w:r>
-        <w:rPr>
-          <w:rFonts w:ascii="Times New Roman" w:eastAsia="Times New Roman" w:hAnsi="Times New Roman" w:cs="Times New Roman"/>
-          <w:sz w:val="24"/>
-          <w:szCs w:val="24"/>
-        </w:rPr>
-        <w:t>, su importancia</w:t>
-      </w:r>
-      <w:r>
-        <w:rPr>
-          <w:rFonts w:ascii="Times New Roman" w:eastAsia="Times New Roman" w:hAnsi="Times New Roman" w:cs="Times New Roman"/>
-          <w:sz w:val="24"/>
-          <w:szCs w:val="24"/>
-        </w:rPr>
-        <w:t xml:space="preserve"> y trascendencia</w:t>
-      </w:r>
-      <w:r>
-        <w:rPr>
-          <w:rFonts w:ascii="Times New Roman" w:eastAsia="Times New Roman" w:hAnsi="Times New Roman" w:cs="Times New Roman"/>
-          <w:sz w:val="24"/>
-          <w:szCs w:val="24"/>
-        </w:rPr>
-        <w:t xml:space="preserve">, </w:t>
-      </w:r>
-      <w:r>
-        <w:rPr>
-          <w:rFonts w:ascii="Times New Roman" w:eastAsia="Times New Roman" w:hAnsi="Times New Roman" w:cs="Times New Roman"/>
-          <w:sz w:val="24"/>
-          <w:szCs w:val="24"/>
-        </w:rPr>
-        <w:t>incluir aspectos relevantes que permitan</w:t>
-      </w:r>
-      <w:r>
-        <w:rPr>
-          <w:rFonts w:ascii="Times New Roman" w:eastAsia="Times New Roman" w:hAnsi="Times New Roman" w:cs="Times New Roman"/>
-          <w:sz w:val="24"/>
-          <w:szCs w:val="24"/>
-        </w:rPr>
-        <w:t xml:space="preserve"> comprender el contexto en el cual se </w:t>
-      </w:r>
-      <w:r>
-        <w:rPr>
-          <w:rFonts w:ascii="Times New Roman" w:eastAsia="Times New Roman" w:hAnsi="Times New Roman" w:cs="Times New Roman"/>
-          <w:sz w:val="24"/>
-          <w:szCs w:val="24"/>
-        </w:rPr>
-        <w:t>plantea</w:t>
-      </w:r>
-      <w:r>
-        <w:rPr>
-          <w:rFonts w:ascii="Times New Roman" w:eastAsia="Times New Roman" w:hAnsi="Times New Roman" w:cs="Times New Roman"/>
-          <w:sz w:val="24"/>
-          <w:szCs w:val="24"/>
-        </w:rPr>
-        <w:t>, bases teóricas o perspectivas adoptadas y otros referentes</w:t>
-      </w:r>
-      <w:r>
-        <w:rPr>
-          <w:rFonts w:ascii="Times New Roman" w:eastAsia="Times New Roman" w:hAnsi="Times New Roman" w:cs="Times New Roman"/>
-          <w:sz w:val="24"/>
-          <w:szCs w:val="24"/>
-        </w:rPr>
-        <w:t xml:space="preserve"> que sustenten la argumentación.</w:t>
-      </w:r>
-    </w:p>
-    <w:p>
-      <w:pPr>
-        <w:spacing w:after="90" w:line="288" w:lineRule="auto"/>
-        <w:ind w:left="0" w:firstLine="0"/>
-        <w:jc w:val="both"/>
-        <w:rPr>
-          <w:rFonts w:ascii="Times New Roman" w:eastAsia="Times New Roman" w:hAnsi="Times New Roman" w:cs="Times New Roman"/>
-          <w:sz w:val="24"/>
-          <w:szCs w:val="24"/>
-        </w:rPr>
-      </w:pPr>
-      <w:r>
-        <w:rPr>
-          <w:rFonts w:ascii="Times New Roman" w:eastAsia="Times New Roman" w:hAnsi="Times New Roman" w:cs="Times New Roman"/>
-          <w:sz w:val="24"/>
-          <w:szCs w:val="24"/>
-        </w:rPr>
-        <w:t>Comunicar claramente los propósitos del ensayo, evidenciando los aportes que se brindan al lector.</w:t>
-      </w:r>
-    </w:p>
-    <w:p>
-      <w:pPr>
-        <w:spacing w:after="90" w:line="288" w:lineRule="auto"/>
-        <w:ind w:left="0" w:firstLine="0"/>
-        <w:jc w:val="both"/>
-        <w:rPr>
-          <w:rFonts w:ascii="Times New Roman" w:eastAsia="Times New Roman" w:hAnsi="Times New Roman" w:cs="Times New Roman"/>
-          <w:sz w:val="24"/>
-          <w:szCs w:val="24"/>
-        </w:rPr>
-      </w:pPr>
-      <w:r>
-        <w:rPr>
-          <w:rFonts w:ascii="Times New Roman" w:eastAsia="Times New Roman" w:hAnsi="Times New Roman" w:cs="Times New Roman"/>
-          <w:sz w:val="24"/>
-          <w:szCs w:val="24"/>
-        </w:rPr>
-        <w:t>Pueden plantearse interrogantes cuya respuesta se construirá mediante el desarrollo del tema.</w:t>
-      </w:r>
-    </w:p>
-    <w:p>
-      <w:pPr>
-        <w:spacing w:after="90" w:line="288" w:lineRule="auto"/>
-        <w:ind w:left="0" w:firstLine="0"/>
-        <w:jc w:val="both"/>
-      </w:pPr>
-      <w:r>
-        <w:rPr>
-          <w:rFonts w:ascii="Times New Roman" w:eastAsia="Times New Roman" w:hAnsi="Times New Roman" w:cs="Times New Roman"/>
-          <w:sz w:val="24"/>
-          <w:szCs w:val="24"/>
-        </w:rPr>
-        <w:t>La función principal de esta sección es familiarizar rápidamente al lector con el contenido del tema a tratar.</w:t>
-      </w:r>
-    </w:p>
-    <w:p>
-      <w:pPr>
-        <w:spacing w:after="90" w:line="288" w:lineRule="auto"/>
-        <w:ind w:left="0" w:firstLine="0"/>
-        <w:jc w:val="both"/>
-        <w:rPr>
-          <w:rFonts w:ascii="Times New Roman" w:eastAsia="Times New Roman" w:hAnsi="Times New Roman" w:cs="Times New Roman"/>
-          <w:sz w:val="24"/>
-          <w:szCs w:val="24"/>
-        </w:rPr>
-      </w:pPr>
-    </w:p>
-    <w:p>
-      <w:pPr>
-        <w:spacing w:after="90" w:line="288" w:lineRule="auto"/>
-        <w:ind w:left="0" w:firstLine="0"/>
-        <w:jc w:val="both"/>
-      </w:pPr>
-      <w:r>
-        <w:rPr>
-          <w:rFonts w:ascii="Times New Roman" w:eastAsia="Times New Roman" w:hAnsi="Times New Roman" w:cs="Times New Roman"/>
-          <w:sz w:val="24"/>
-          <w:szCs w:val="24"/>
-        </w:rPr>
-        <w:t>Debe contener un máximo de 150 palabras.</w:t>
+        <w:t>El software por desarrollar</w:t>
+      </w:r>
+      <w:r>
+        <w:rPr>
+          <w:rFonts w:ascii="Times New Roman" w:eastAsia="Times New Roman" w:hAnsi="Times New Roman" w:cs="Times New Roman"/>
+          <w:sz w:val="24"/>
+          <w:szCs w:val="24"/>
+        </w:rPr>
+        <w:t xml:space="preserve"> consiste en ingresar un archivo de tipo </w:t>
+      </w:r>
+      <w:r>
+        <w:rPr>
+          <w:rFonts w:ascii="Times New Roman" w:eastAsia="Times New Roman" w:hAnsi="Times New Roman" w:cs="Times New Roman"/>
+          <w:sz w:val="24"/>
+          <w:szCs w:val="24"/>
+        </w:rPr>
+        <w:t>XML</w:t>
+      </w:r>
+      <w:r>
+        <w:rPr>
+          <w:rFonts w:ascii="Times New Roman" w:eastAsia="Times New Roman" w:hAnsi="Times New Roman" w:cs="Times New Roman"/>
+          <w:sz w:val="24"/>
+          <w:szCs w:val="24"/>
+        </w:rPr>
+        <w:t xml:space="preserve"> que contenga los datos proporcionados para analizar organismos encontrados por científicos, el software ayudará a determinar el comportamiento de los organismos cuando se encuentran cerca de organismos diferentes.</w:t>
+      </w:r>
+      <w:r>
+        <w:rPr>
+          <w:rFonts w:ascii="Times New Roman" w:eastAsia="Times New Roman" w:hAnsi="Times New Roman" w:cs="Times New Roman"/>
+          <w:sz w:val="24"/>
+          <w:szCs w:val="24"/>
+        </w:rPr>
+        <w:t xml:space="preserve"> </w:t>
+      </w:r>
+      <w:r>
+        <w:rPr>
+          <w:rFonts w:ascii="Times New Roman" w:eastAsia="Times New Roman" w:hAnsi="Times New Roman" w:cs="Times New Roman"/>
+          <w:sz w:val="24"/>
+          <w:szCs w:val="24"/>
+        </w:rPr>
+        <w:t>Además,</w:t>
+      </w:r>
+      <w:r>
+        <w:rPr>
+          <w:rFonts w:ascii="Times New Roman" w:eastAsia="Times New Roman" w:hAnsi="Times New Roman" w:cs="Times New Roman"/>
+          <w:sz w:val="24"/>
+          <w:szCs w:val="24"/>
+        </w:rPr>
+        <w:t xml:space="preserve"> debe permitir guardar los cambios que se realicen, en una estructura que sea igual a la del archivo ingresado y así tener la posibilidad de volver a hacer análisis a partir de los que ya fueron realizados con anterioridad.</w:t>
+      </w:r>
+    </w:p>
+    <w:p>
+      <w:pPr>
+        <w:spacing w:after="90" w:line="288" w:lineRule="auto"/>
+        <w:ind w:left="0" w:firstLine="0"/>
+        <w:jc w:val="both"/>
+        <w:rPr>
+          <w:rFonts w:ascii="Times New Roman" w:eastAsia="Times New Roman" w:hAnsi="Times New Roman" w:cs="Times New Roman"/>
+          <w:sz w:val="24"/>
+          <w:szCs w:val="24"/>
+        </w:rPr>
+      </w:pPr>
+      <w:r>
+        <w:rPr>
+          <w:rFonts w:ascii="Times New Roman" w:eastAsia="Times New Roman" w:hAnsi="Times New Roman" w:cs="Times New Roman"/>
+          <w:sz w:val="24"/>
+          <w:szCs w:val="24"/>
+        </w:rPr>
+        <w:t xml:space="preserve">Para el manejo de los datos y como se relacionan entre ellos se </w:t>
+      </w:r>
+      <w:r>
+        <w:rPr>
+          <w:rFonts w:ascii="Times New Roman" w:eastAsia="Times New Roman" w:hAnsi="Times New Roman" w:cs="Times New Roman"/>
+          <w:sz w:val="24"/>
+          <w:szCs w:val="24"/>
+        </w:rPr>
+        <w:t>utilizarán</w:t>
+      </w:r>
+      <w:r>
+        <w:rPr>
+          <w:rFonts w:ascii="Times New Roman" w:eastAsia="Times New Roman" w:hAnsi="Times New Roman" w:cs="Times New Roman"/>
+          <w:sz w:val="24"/>
+          <w:szCs w:val="24"/>
+        </w:rPr>
+        <w:t xml:space="preserve"> listas que permitan tener un mejor control en el flujo del programa y de las operaciones que sean necesarias realizar durante la misma.</w:t>
+      </w:r>
+    </w:p>
+    <w:p>
+      <w:pPr>
+        <w:spacing w:after="90" w:line="288" w:lineRule="auto"/>
+        <w:ind w:left="0" w:firstLine="0"/>
+        <w:jc w:val="both"/>
+        <w:rPr>
+          <w:rFonts w:ascii="Times New Roman" w:eastAsia="Times New Roman" w:hAnsi="Times New Roman" w:cs="Times New Roman"/>
+          <w:sz w:val="24"/>
+          <w:szCs w:val="24"/>
+        </w:rPr>
+      </w:pPr>
+      <w:r>
+        <w:rPr>
+          <w:rFonts w:ascii="Times New Roman" w:eastAsia="Times New Roman" w:hAnsi="Times New Roman" w:cs="Times New Roman"/>
+          <w:sz w:val="24"/>
+          <w:szCs w:val="24"/>
+        </w:rPr>
+        <w:t xml:space="preserve">Para mostrar el comportamiento de los datos de manera que sea agradable y entendible se implementarán gráficos utilizando una librería que ayude a observar mejor </w:t>
+      </w:r>
+      <w:r>
+        <w:rPr>
+          <w:rFonts w:ascii="Times New Roman" w:eastAsia="Times New Roman" w:hAnsi="Times New Roman" w:cs="Times New Roman"/>
+          <w:sz w:val="24"/>
+          <w:szCs w:val="24"/>
+        </w:rPr>
+        <w:t>los comportamientos.</w:t>
       </w:r>
     </w:p>
     <w:p>
@@ -975,38 +917,701 @@
           <w:sz w:val="24"/>
           <w:szCs w:val="24"/>
         </w:rPr>
-        <w:t>El desarrollo del contenido temático es el núcleo del ensayo, en el cual se exponen posturas teóricas, situaciones contextuales y disciplinares que sirven de marco referencial</w:t>
-      </w:r>
-      <w:r>
-        <w:rPr>
-          <w:rFonts w:ascii="Times New Roman" w:eastAsia="Times New Roman" w:hAnsi="Times New Roman" w:cs="Times New Roman"/>
-          <w:sz w:val="24"/>
-          <w:szCs w:val="24"/>
+        <w:t>Principalmente para el desarrollo del software se utilizan listas enlazadas, por lo cual es necesario dar a entender como es el funcionamiento de estas.</w:t>
+      </w:r>
+    </w:p>
+    <w:p>
+      <w:pPr>
+        <w:spacing w:after="90" w:line="288" w:lineRule="auto"/>
+        <w:ind w:left="0" w:firstLine="0"/>
+        <w:jc w:val="both"/>
+        <w:rPr>
+          <w:rFonts w:ascii="Times New Roman" w:eastAsia="Times New Roman" w:hAnsi="Times New Roman" w:cs="Times New Roman"/>
+          <w:sz w:val="24"/>
+          <w:szCs w:val="24"/>
+        </w:rPr>
+      </w:pPr>
+      <w:r>
+        <w:rPr>
+          <w:rFonts w:ascii="Times New Roman" w:eastAsia="Times New Roman" w:hAnsi="Times New Roman" w:cs="Times New Roman"/>
+          <w:sz w:val="24"/>
+          <w:szCs w:val="24"/>
+        </w:rPr>
+        <w:t>Una lista enlazada es una forma de realizar un mejor manejo de memoria en el sistema, ya que permite utilizar solamente lo necesario durante la ejecución del software en la cual se está implementando, esto optimiza el código del programa y agiliza las operaciones.</w:t>
+      </w:r>
+    </w:p>
+    <w:p>
+      <w:pPr>
+        <w:spacing w:after="90" w:line="288" w:lineRule="auto"/>
+        <w:ind w:left="380" w:hanging="380"/>
+        <w:jc w:val="both"/>
+      </w:pPr>
+      <w:r>
+        <w:rPr>
+          <w:rFonts w:ascii="Times New Roman" w:eastAsia="Times New Roman" w:hAnsi="Times New Roman" w:cs="Times New Roman"/>
+          <w:sz w:val="24"/>
+          <w:szCs w:val="24"/>
+        </w:rPr>
+        <w:t>a.</w:t>
+      </w:r>
+      <w:r>
+        <w:rPr>
+          <w:rFonts w:ascii="Times New Roman" w:eastAsia="Times New Roman" w:hAnsi="Times New Roman" w:cs="Times New Roman"/>
+          <w:sz w:val="24"/>
+          <w:szCs w:val="24"/>
+        </w:rPr>
+        <w:tab/>
+      </w:r>
+      <w:r>
+        <w:rPr>
+          <w:rFonts w:ascii="Times New Roman" w:eastAsia="Times New Roman" w:hAnsi="Times New Roman" w:cs="Times New Roman"/>
+          <w:sz w:val="24"/>
+          <w:szCs w:val="24"/>
+        </w:rPr>
+        <w:t>Listas</w:t>
+      </w:r>
+      <w:r>
+        <w:rPr>
+          <w:rFonts w:ascii="Times New Roman" w:eastAsia="Times New Roman" w:hAnsi="Times New Roman" w:cs="Times New Roman"/>
+          <w:sz w:val="24"/>
+          <w:szCs w:val="24"/>
+        </w:rPr>
+        <w:t xml:space="preserve"> </w:t>
+      </w:r>
+    </w:p>
+    <w:p>
+      <w:pPr>
+        <w:spacing w:after="90" w:line="288" w:lineRule="auto"/>
+        <w:ind w:left="0" w:firstLine="0"/>
+        <w:jc w:val="both"/>
+        <w:rPr>
+          <w:rFonts w:ascii="Times New Roman" w:eastAsia="Times New Roman" w:hAnsi="Times New Roman" w:cs="Times New Roman"/>
+          <w:sz w:val="24"/>
+          <w:szCs w:val="24"/>
+        </w:rPr>
+      </w:pPr>
+      <w:r>
+        <w:rPr>
+          <w:rFonts w:ascii="Times New Roman" w:eastAsia="Times New Roman" w:hAnsi="Times New Roman" w:cs="Times New Roman"/>
+          <w:sz w:val="24"/>
+          <w:szCs w:val="24"/>
+        </w:rPr>
+        <w:t xml:space="preserve">Las listas enlazadas que existen son: lista simple, lista doblemente enlazada, lista circular y lista doblemente circular. Cada una de ellas se aplica </w:t>
+      </w:r>
+      <w:r>
+        <w:rPr>
+          <w:rFonts w:ascii="Times New Roman" w:eastAsia="Times New Roman" w:hAnsi="Times New Roman" w:cs="Times New Roman"/>
+          <w:sz w:val="24"/>
+          <w:szCs w:val="24"/>
+        </w:rPr>
+        <w:t>de acuerdo con</w:t>
+      </w:r>
+      <w:r>
+        <w:rPr>
+          <w:rFonts w:ascii="Times New Roman" w:eastAsia="Times New Roman" w:hAnsi="Times New Roman" w:cs="Times New Roman"/>
+          <w:sz w:val="24"/>
+          <w:szCs w:val="24"/>
+        </w:rPr>
+        <w:t xml:space="preserve"> </w:t>
+      </w:r>
+      <w:r>
+        <w:rPr>
+          <w:rFonts w:ascii="Times New Roman" w:eastAsia="Times New Roman" w:hAnsi="Times New Roman" w:cs="Times New Roman"/>
+          <w:sz w:val="24"/>
+          <w:szCs w:val="24"/>
+        </w:rPr>
+        <w:t>las operaciones que sean necesarias realizar para resolver un determinado problema.</w:t>
+      </w:r>
+    </w:p>
+    <w:p>
+      <w:pPr>
+        <w:spacing w:after="90" w:line="288" w:lineRule="auto"/>
+        <w:ind w:left="0" w:firstLine="0"/>
+        <w:jc w:val="both"/>
+        <w:rPr>
+          <w:rFonts w:ascii="Times New Roman" w:eastAsia="Times New Roman" w:hAnsi="Times New Roman" w:cs="Times New Roman"/>
+          <w:sz w:val="24"/>
+          <w:szCs w:val="24"/>
+        </w:rPr>
+      </w:pPr>
+      <w:r>
+        <w:rPr>
+          <w:rFonts w:ascii="Times New Roman" w:eastAsia="Times New Roman" w:hAnsi="Times New Roman" w:cs="Times New Roman"/>
+          <w:sz w:val="24"/>
+          <w:szCs w:val="24"/>
+        </w:rPr>
+        <w:t>A continuación, se muestra la representación gráfica de las listas.</w:t>
+      </w:r>
+    </w:p>
+    <w:p>
+      <w:pPr>
+        <w:spacing w:after="90" w:line="288" w:lineRule="auto"/>
+        <w:ind w:left="0" w:firstLine="0"/>
+        <w:jc w:val="center"/>
+        <w:rPr>
+          <w:rFonts w:ascii="Times New Roman" w:eastAsia="Times New Roman" w:hAnsi="Times New Roman" w:cs="Times New Roman"/>
+          <w:sz w:val="24"/>
+          <w:szCs w:val="24"/>
+          <w:u w:val="single"/>
+        </w:rPr>
+      </w:pPr>
+      <w:r>
+        <w:rPr>
+          <w:rFonts w:ascii="Times New Roman" w:eastAsia="Times New Roman" w:hAnsi="Times New Roman" w:cs="Times New Roman"/>
+          <w:noProof/>
+          <w:sz w:val="24"/>
+          <w:szCs w:val="24"/>
+          <w:u w:val="single"/>
+        </w:rPr>
+        <w:drawing>
+          <wp:inline distT="0" distB="0" distL="0" distR="0" wp14:anchorId="17F50776" wp14:editId="213FE93A">
+            <wp:extent cx="3117850" cy="1033145"/>
+            <wp:effectExtent l="0" t="0" r="6350" b="0"/>
+            <wp:docPr id="7" name="Imagen 7" descr="Diagrama&#10;&#10;Descripción generada automáticamente"/>
+            <wp:cNvGraphicFramePr>
+              <a:graphicFrameLocks xmlns:a="http://schemas.openxmlformats.org/drawingml/2006/main" noChangeAspect="1"/>
+            </wp:cNvGraphicFramePr>
+            <a:graphic xmlns:a="http://schemas.openxmlformats.org/drawingml/2006/main">
+              <a:graphicData uri="http://schemas.openxmlformats.org/drawingml/2006/picture">
+                <pic:pic xmlns:pic="http://schemas.openxmlformats.org/drawingml/2006/picture">
+                  <pic:nvPicPr>
+                    <pic:cNvPr id="7" name="Imagen 7" descr="Diagrama&#10;&#10;Descripción generada automáticamente"/>
+                    <pic:cNvPicPr/>
+                  </pic:nvPicPr>
+                  <pic:blipFill>
+                    <a:blip r:embed="rId10">
+                      <a:extLst>
+                        <a:ext uri="{28A0092B-C50C-407E-A947-70E740481C1C}">
+                          <a14:useLocalDpi xmlns:a14="http://schemas.microsoft.com/office/drawing/2010/main" val="0"/>
+                        </a:ext>
+                      </a:extLst>
+                    </a:blip>
+                    <a:stretch>
+                      <a:fillRect/>
+                    </a:stretch>
+                  </pic:blipFill>
+                  <pic:spPr>
+                    <a:xfrm>
+                      <a:off x="0" y="0"/>
+                      <a:ext cx="3117850" cy="1033145"/>
+                    </a:xfrm>
+                    <a:prstGeom prst="rect">
+                      <a:avLst/>
+                    </a:prstGeom>
+                  </pic:spPr>
+                </pic:pic>
+              </a:graphicData>
+            </a:graphic>
+          </wp:inline>
+        </w:drawing>
+      </w:r>
+    </w:p>
+    <w:p>
+      <w:pPr>
+        <w:spacing w:after="90" w:line="288" w:lineRule="auto"/>
+        <w:ind w:left="0" w:firstLine="0"/>
+        <w:jc w:val="center"/>
+      </w:pPr>
+      <w:r>
+        <w:rPr>
+          <w:rFonts w:ascii="Times New Roman" w:eastAsia="Times New Roman" w:hAnsi="Times New Roman" w:cs="Times New Roman"/>
+          <w:i/>
+          <w:sz w:val="20"/>
+          <w:szCs w:val="20"/>
+        </w:rPr>
+        <w:t>Figura 1.</w:t>
+      </w:r>
+      <w:r>
+        <w:rPr>
+          <w:rFonts w:ascii="Times New Roman" w:eastAsia="Times New Roman" w:hAnsi="Times New Roman" w:cs="Times New Roman"/>
+          <w:sz w:val="20"/>
+          <w:szCs w:val="20"/>
+        </w:rPr>
+        <w:t xml:space="preserve"> </w:t>
+      </w:r>
+      <w:r>
+        <w:rPr>
+          <w:rFonts w:ascii="Times New Roman" w:eastAsia="Times New Roman" w:hAnsi="Times New Roman" w:cs="Times New Roman"/>
+          <w:sz w:val="20"/>
+          <w:szCs w:val="20"/>
+        </w:rPr>
+        <w:t>Lista Simple</w:t>
+      </w:r>
+      <w:r>
+        <w:rPr>
+          <w:rFonts w:ascii="Times New Roman" w:eastAsia="Times New Roman" w:hAnsi="Times New Roman" w:cs="Times New Roman"/>
+          <w:sz w:val="20"/>
+          <w:szCs w:val="20"/>
         </w:rPr>
         <w:t>.</w:t>
       </w:r>
     </w:p>
     <w:p>
       <w:pPr>
-        <w:spacing w:after="90" w:line="288" w:lineRule="auto"/>
-        <w:ind w:left="0" w:firstLine="0"/>
-        <w:jc w:val="both"/>
-      </w:pPr>
-      <w:r>
-        <w:rPr>
-          <w:rFonts w:ascii="Times New Roman" w:eastAsia="Times New Roman" w:hAnsi="Times New Roman" w:cs="Times New Roman"/>
-          <w:sz w:val="24"/>
-          <w:szCs w:val="24"/>
-        </w:rPr>
-        <w:t xml:space="preserve">En caso de incluir referencias documentales o información recopilada, ésta debe referenciarse </w:t>
-      </w:r>
-      <w:r>
-        <w:rPr>
-          <w:rFonts w:ascii="Times New Roman" w:eastAsia="Times New Roman" w:hAnsi="Times New Roman" w:cs="Times New Roman"/>
-          <w:sz w:val="24"/>
-          <w:szCs w:val="24"/>
-        </w:rPr>
-        <w:t>de acuerdo con</w:t>
+        <w:rPr>
+          <w:rFonts w:ascii="Times New Roman" w:eastAsia="Times New Roman" w:hAnsi="Times New Roman" w:cs="Times New Roman"/>
+          <w:sz w:val="20"/>
+          <w:szCs w:val="20"/>
+        </w:rPr>
+      </w:pPr>
+      <w:r>
+        <w:t xml:space="preserve">         </w:t>
+      </w:r>
+      <w:r>
+        <w:rPr>
+          <w:rFonts w:ascii="Times New Roman" w:eastAsia="Times New Roman" w:hAnsi="Times New Roman" w:cs="Times New Roman"/>
+          <w:sz w:val="20"/>
+          <w:szCs w:val="20"/>
+        </w:rPr>
+        <w:t>Fuente: elaboración propia.</w:t>
+      </w:r>
+    </w:p>
+    <w:p>
+      <w:pPr>
+        <w:rPr>
+          <w:rFonts w:ascii="Times New Roman" w:eastAsia="Times New Roman" w:hAnsi="Times New Roman" w:cs="Times New Roman"/>
+          <w:sz w:val="20"/>
+          <w:szCs w:val="20"/>
+          <w:u w:val="single"/>
+        </w:rPr>
+      </w:pPr>
+    </w:p>
+    <w:p>
+      <w:pPr>
+        <w:jc w:val="center"/>
+      </w:pPr>
+      <w:r>
+        <w:rPr>
+          <w:noProof/>
+        </w:rPr>
+        <w:drawing>
+          <wp:inline distT="0" distB="0" distL="0" distR="0" wp14:anchorId="366C1445" wp14:editId="613EEA6F">
+            <wp:extent cx="3117850" cy="695960"/>
+            <wp:effectExtent l="0" t="0" r="6350" b="8890"/>
+            <wp:docPr id="9" name="Imagen 9" descr="Diagrama&#10;&#10;Descripción generada automáticamente"/>
+            <wp:cNvGraphicFramePr>
+              <a:graphicFrameLocks xmlns:a="http://schemas.openxmlformats.org/drawingml/2006/main" noChangeAspect="1"/>
+            </wp:cNvGraphicFramePr>
+            <a:graphic xmlns:a="http://schemas.openxmlformats.org/drawingml/2006/main">
+              <a:graphicData uri="http://schemas.openxmlformats.org/drawingml/2006/picture">
+                <pic:pic xmlns:pic="http://schemas.openxmlformats.org/drawingml/2006/picture">
+                  <pic:nvPicPr>
+                    <pic:cNvPr id="9" name="Imagen 9" descr="Diagrama&#10;&#10;Descripción generada automáticamente"/>
+                    <pic:cNvPicPr/>
+                  </pic:nvPicPr>
+                  <pic:blipFill>
+                    <a:blip r:embed="rId11">
+                      <a:extLst>
+                        <a:ext uri="{28A0092B-C50C-407E-A947-70E740481C1C}">
+                          <a14:useLocalDpi xmlns:a14="http://schemas.microsoft.com/office/drawing/2010/main" val="0"/>
+                        </a:ext>
+                      </a:extLst>
+                    </a:blip>
+                    <a:stretch>
+                      <a:fillRect/>
+                    </a:stretch>
+                  </pic:blipFill>
+                  <pic:spPr>
+                    <a:xfrm>
+                      <a:off x="0" y="0"/>
+                      <a:ext cx="3117850" cy="695960"/>
+                    </a:xfrm>
+                    <a:prstGeom prst="rect">
+                      <a:avLst/>
+                    </a:prstGeom>
+                  </pic:spPr>
+                </pic:pic>
+              </a:graphicData>
+            </a:graphic>
+          </wp:inline>
+        </w:drawing>
+      </w:r>
+    </w:p>
+    <w:p>
+      <w:pPr>
+        <w:spacing w:after="90" w:line="288" w:lineRule="auto"/>
+        <w:ind w:left="0" w:firstLine="0"/>
+        <w:jc w:val="center"/>
+      </w:pPr>
+      <w:r>
+        <w:rPr>
+          <w:rFonts w:ascii="Times New Roman" w:eastAsia="Times New Roman" w:hAnsi="Times New Roman" w:cs="Times New Roman"/>
+          <w:i/>
+          <w:sz w:val="20"/>
+          <w:szCs w:val="20"/>
+        </w:rPr>
+        <w:t xml:space="preserve">Figura </w:t>
+      </w:r>
+      <w:r>
+        <w:rPr>
+          <w:rFonts w:ascii="Times New Roman" w:eastAsia="Times New Roman" w:hAnsi="Times New Roman" w:cs="Times New Roman"/>
+          <w:i/>
+          <w:sz w:val="20"/>
+          <w:szCs w:val="20"/>
+        </w:rPr>
+        <w:t>2</w:t>
+      </w:r>
+      <w:r>
+        <w:rPr>
+          <w:rFonts w:ascii="Times New Roman" w:eastAsia="Times New Roman" w:hAnsi="Times New Roman" w:cs="Times New Roman"/>
+          <w:i/>
+          <w:sz w:val="20"/>
+          <w:szCs w:val="20"/>
+        </w:rPr>
+        <w:t>.</w:t>
+      </w:r>
+      <w:r>
+        <w:rPr>
+          <w:rFonts w:ascii="Times New Roman" w:eastAsia="Times New Roman" w:hAnsi="Times New Roman" w:cs="Times New Roman"/>
+          <w:sz w:val="20"/>
+          <w:szCs w:val="20"/>
+        </w:rPr>
+        <w:t xml:space="preserve"> Lista </w:t>
+      </w:r>
+      <w:r>
+        <w:rPr>
+          <w:rFonts w:ascii="Times New Roman" w:eastAsia="Times New Roman" w:hAnsi="Times New Roman" w:cs="Times New Roman"/>
+          <w:sz w:val="20"/>
+          <w:szCs w:val="20"/>
+        </w:rPr>
+        <w:t>Doblemente Enlazada</w:t>
+      </w:r>
+      <w:r>
+        <w:rPr>
+          <w:rFonts w:ascii="Times New Roman" w:eastAsia="Times New Roman" w:hAnsi="Times New Roman" w:cs="Times New Roman"/>
+          <w:sz w:val="20"/>
+          <w:szCs w:val="20"/>
+        </w:rPr>
+        <w:t>.</w:t>
+      </w:r>
+    </w:p>
+    <w:p>
+      <w:r>
+        <w:t xml:space="preserve">         </w:t>
+      </w:r>
+      <w:r>
+        <w:rPr>
+          <w:rFonts w:ascii="Times New Roman" w:eastAsia="Times New Roman" w:hAnsi="Times New Roman" w:cs="Times New Roman"/>
+          <w:sz w:val="20"/>
+          <w:szCs w:val="20"/>
+        </w:rPr>
+        <w:t>Fuente: elaboración propia.</w:t>
+      </w:r>
+    </w:p>
+    <w:p>
+      <w:pPr>
+        <w:spacing w:after="90" w:line="288" w:lineRule="auto"/>
+        <w:ind w:left="0" w:firstLine="0"/>
+        <w:jc w:val="both"/>
+        <w:rPr>
+          <w:rFonts w:ascii="Times New Roman" w:eastAsia="Times New Roman" w:hAnsi="Times New Roman" w:cs="Times New Roman"/>
+          <w:sz w:val="24"/>
+          <w:szCs w:val="24"/>
+        </w:rPr>
+      </w:pPr>
+    </w:p>
+    <w:p>
+      <w:pPr>
+        <w:spacing w:after="90" w:line="288" w:lineRule="auto"/>
+        <w:ind w:left="0" w:firstLine="0"/>
+        <w:jc w:val="center"/>
+        <w:rPr>
+          <w:rFonts w:ascii="Times New Roman" w:eastAsia="Times New Roman" w:hAnsi="Times New Roman" w:cs="Times New Roman"/>
+          <w:sz w:val="24"/>
+          <w:szCs w:val="24"/>
+        </w:rPr>
+      </w:pPr>
+      <w:r>
+        <w:rPr>
+          <w:rFonts w:ascii="Times New Roman" w:eastAsia="Times New Roman" w:hAnsi="Times New Roman" w:cs="Times New Roman"/>
+          <w:noProof/>
+          <w:sz w:val="24"/>
+          <w:szCs w:val="24"/>
+        </w:rPr>
+        <w:drawing>
+          <wp:inline distT="0" distB="0" distL="0" distR="0" wp14:anchorId="10450FF2" wp14:editId="7E0F6EFD">
+            <wp:extent cx="3117850" cy="1063625"/>
+            <wp:effectExtent l="0" t="0" r="6350" b="3175"/>
+            <wp:docPr id="10" name="Imagen 10" descr="Diagrama&#10;&#10;Descripción generada automáticamente"/>
+            <wp:cNvGraphicFramePr>
+              <a:graphicFrameLocks xmlns:a="http://schemas.openxmlformats.org/drawingml/2006/main" noChangeAspect="1"/>
+            </wp:cNvGraphicFramePr>
+            <a:graphic xmlns:a="http://schemas.openxmlformats.org/drawingml/2006/main">
+              <a:graphicData uri="http://schemas.openxmlformats.org/drawingml/2006/picture">
+                <pic:pic xmlns:pic="http://schemas.openxmlformats.org/drawingml/2006/picture">
+                  <pic:nvPicPr>
+                    <pic:cNvPr id="10" name="Imagen 10" descr="Diagrama&#10;&#10;Descripción generada automáticamente"/>
+                    <pic:cNvPicPr/>
+                  </pic:nvPicPr>
+                  <pic:blipFill>
+                    <a:blip r:embed="rId12">
+                      <a:extLst>
+                        <a:ext uri="{28A0092B-C50C-407E-A947-70E740481C1C}">
+                          <a14:useLocalDpi xmlns:a14="http://schemas.microsoft.com/office/drawing/2010/main" val="0"/>
+                        </a:ext>
+                      </a:extLst>
+                    </a:blip>
+                    <a:stretch>
+                      <a:fillRect/>
+                    </a:stretch>
+                  </pic:blipFill>
+                  <pic:spPr>
+                    <a:xfrm>
+                      <a:off x="0" y="0"/>
+                      <a:ext cx="3117850" cy="1063625"/>
+                    </a:xfrm>
+                    <a:prstGeom prst="rect">
+                      <a:avLst/>
+                    </a:prstGeom>
+                  </pic:spPr>
+                </pic:pic>
+              </a:graphicData>
+            </a:graphic>
+          </wp:inline>
+        </w:drawing>
+      </w:r>
+    </w:p>
+    <w:p>
+      <w:pPr>
+        <w:spacing w:after="90" w:line="288" w:lineRule="auto"/>
+        <w:ind w:left="0" w:firstLine="0"/>
+        <w:jc w:val="center"/>
+      </w:pPr>
+      <w:r>
+        <w:rPr>
+          <w:rFonts w:ascii="Times New Roman" w:eastAsia="Times New Roman" w:hAnsi="Times New Roman" w:cs="Times New Roman"/>
+          <w:i/>
+          <w:sz w:val="20"/>
+          <w:szCs w:val="20"/>
+        </w:rPr>
+        <w:t xml:space="preserve">Figura </w:t>
+      </w:r>
+      <w:r>
+        <w:rPr>
+          <w:rFonts w:ascii="Times New Roman" w:eastAsia="Times New Roman" w:hAnsi="Times New Roman" w:cs="Times New Roman"/>
+          <w:i/>
+          <w:sz w:val="20"/>
+          <w:szCs w:val="20"/>
+        </w:rPr>
+        <w:t>3</w:t>
+      </w:r>
+      <w:r>
+        <w:rPr>
+          <w:rFonts w:ascii="Times New Roman" w:eastAsia="Times New Roman" w:hAnsi="Times New Roman" w:cs="Times New Roman"/>
+          <w:i/>
+          <w:sz w:val="20"/>
+          <w:szCs w:val="20"/>
+        </w:rPr>
+        <w:t>.</w:t>
+      </w:r>
+      <w:r>
+        <w:rPr>
+          <w:rFonts w:ascii="Times New Roman" w:eastAsia="Times New Roman" w:hAnsi="Times New Roman" w:cs="Times New Roman"/>
+          <w:sz w:val="20"/>
+          <w:szCs w:val="20"/>
+        </w:rPr>
+        <w:t xml:space="preserve"> Lista </w:t>
+      </w:r>
+      <w:r>
+        <w:rPr>
+          <w:rFonts w:ascii="Times New Roman" w:eastAsia="Times New Roman" w:hAnsi="Times New Roman" w:cs="Times New Roman"/>
+          <w:sz w:val="20"/>
+          <w:szCs w:val="20"/>
+        </w:rPr>
+        <w:t>Circular</w:t>
+      </w:r>
+      <w:r>
+        <w:rPr>
+          <w:rFonts w:ascii="Times New Roman" w:eastAsia="Times New Roman" w:hAnsi="Times New Roman" w:cs="Times New Roman"/>
+          <w:sz w:val="20"/>
+          <w:szCs w:val="20"/>
+        </w:rPr>
+        <w:t>.</w:t>
+      </w:r>
+    </w:p>
+    <w:p>
+      <w:r>
+        <w:t xml:space="preserve">         </w:t>
+      </w:r>
+      <w:r>
+        <w:rPr>
+          <w:rFonts w:ascii="Times New Roman" w:eastAsia="Times New Roman" w:hAnsi="Times New Roman" w:cs="Times New Roman"/>
+          <w:sz w:val="20"/>
+          <w:szCs w:val="20"/>
+        </w:rPr>
+        <w:t>Fuente: elaboración propia.</w:t>
+      </w:r>
+    </w:p>
+    <w:p>
+      <w:pPr>
+        <w:spacing w:after="90" w:line="288" w:lineRule="auto"/>
+        <w:ind w:left="0" w:firstLine="0"/>
+        <w:jc w:val="center"/>
+        <w:rPr>
+          <w:rFonts w:ascii="Times New Roman" w:eastAsia="Times New Roman" w:hAnsi="Times New Roman" w:cs="Times New Roman"/>
+          <w:sz w:val="24"/>
+          <w:szCs w:val="24"/>
+        </w:rPr>
+      </w:pPr>
+    </w:p>
+    <w:p>
+      <w:pPr>
+        <w:spacing w:after="90" w:line="288" w:lineRule="auto"/>
+        <w:ind w:left="0" w:firstLine="0"/>
+        <w:jc w:val="both"/>
+        <w:rPr>
+          <w:rFonts w:ascii="Times New Roman" w:eastAsia="Times New Roman" w:hAnsi="Times New Roman" w:cs="Times New Roman"/>
+          <w:sz w:val="24"/>
+          <w:szCs w:val="24"/>
+        </w:rPr>
+      </w:pPr>
+      <w:r>
+        <w:rPr>
+          <w:rFonts w:ascii="Times New Roman" w:eastAsia="Times New Roman" w:hAnsi="Times New Roman" w:cs="Times New Roman"/>
+          <w:sz w:val="24"/>
+          <w:szCs w:val="24"/>
+        </w:rPr>
+        <w:t>Las listas se manejan de diferentes formas, si se observa el comportamiento de la lista simple en la figura 1, entonces se ve que solamente existe una flecha a la cual se le llama apuntador, este contiene la dirección de memoria del dato siguiente, lo cual permite acceder a los datos del mismo con solo tener esa referencia del apuntador.</w:t>
+      </w:r>
+    </w:p>
+    <w:p>
+      <w:pPr>
+        <w:spacing w:after="90" w:line="288" w:lineRule="auto"/>
+        <w:ind w:left="0" w:firstLine="0"/>
+        <w:jc w:val="both"/>
+        <w:rPr>
+          <w:rFonts w:ascii="Times New Roman" w:eastAsia="Times New Roman" w:hAnsi="Times New Roman" w:cs="Times New Roman"/>
+          <w:sz w:val="24"/>
+          <w:szCs w:val="24"/>
+        </w:rPr>
+      </w:pPr>
+      <w:r>
+        <w:rPr>
+          <w:rFonts w:ascii="Times New Roman" w:eastAsia="Times New Roman" w:hAnsi="Times New Roman" w:cs="Times New Roman"/>
+          <w:sz w:val="24"/>
+          <w:szCs w:val="24"/>
+        </w:rPr>
+        <w:t xml:space="preserve">Si observa la lista doblemente enlazada de la figura 2, existe otra flecha que tiene la dirección contraria a la </w:t>
+      </w:r>
+      <w:r>
+        <w:rPr>
+          <w:rFonts w:ascii="Times New Roman" w:eastAsia="Times New Roman" w:hAnsi="Times New Roman" w:cs="Times New Roman"/>
+          <w:sz w:val="24"/>
+          <w:szCs w:val="24"/>
+        </w:rPr>
+        <w:lastRenderedPageBreak/>
+        <w:t>otra flecha, esto indica que el nodo tiene un apuntador hacia el nodo anterior, lo que permite tener un mejor manejo de los datos cuando se requiere recorrer la lista desde el final hacia el inicio</w:t>
+      </w:r>
+      <w:r>
+        <w:rPr>
+          <w:rFonts w:ascii="Times New Roman" w:eastAsia="Times New Roman" w:hAnsi="Times New Roman" w:cs="Times New Roman"/>
+          <w:sz w:val="24"/>
+          <w:szCs w:val="24"/>
+        </w:rPr>
+        <w:t xml:space="preserve"> de esta.</w:t>
+      </w:r>
+    </w:p>
+    <w:p>
+      <w:pPr>
+        <w:spacing w:after="90" w:line="288" w:lineRule="auto"/>
+        <w:ind w:left="0" w:firstLine="0"/>
+        <w:jc w:val="both"/>
+        <w:rPr>
+          <w:rFonts w:ascii="Times New Roman" w:eastAsia="Times New Roman" w:hAnsi="Times New Roman" w:cs="Times New Roman"/>
+          <w:sz w:val="24"/>
+          <w:szCs w:val="24"/>
+        </w:rPr>
+      </w:pPr>
+      <w:r>
+        <w:rPr>
+          <w:rFonts w:ascii="Times New Roman" w:eastAsia="Times New Roman" w:hAnsi="Times New Roman" w:cs="Times New Roman"/>
+          <w:sz w:val="24"/>
+          <w:szCs w:val="24"/>
+        </w:rPr>
+        <w:t xml:space="preserve">Ahora si observa la lista </w:t>
+      </w:r>
+      <w:r>
+        <w:rPr>
+          <w:rFonts w:ascii="Times New Roman" w:eastAsia="Times New Roman" w:hAnsi="Times New Roman" w:cs="Times New Roman"/>
+          <w:sz w:val="24"/>
+          <w:szCs w:val="24"/>
+        </w:rPr>
+        <w:t>circular, prácticamente</w:t>
+      </w:r>
+      <w:r>
+        <w:rPr>
+          <w:rFonts w:ascii="Times New Roman" w:eastAsia="Times New Roman" w:hAnsi="Times New Roman" w:cs="Times New Roman"/>
+          <w:sz w:val="24"/>
+          <w:szCs w:val="24"/>
+        </w:rPr>
+        <w:t xml:space="preserve"> tiene el funcionamiento de la lista simple, con la diferencia que el ultimo dato de la lista tendrá su apuntador hacia el primer dato de la lista, por lo cual es necesario ser cuidadoso si se utiliza este tipo de estructura ya que puede resultar en el recorrido infinito de la lista.</w:t>
+      </w:r>
+    </w:p>
+    <w:p>
+      <w:pPr>
+        <w:spacing w:after="90" w:line="288" w:lineRule="auto"/>
+        <w:ind w:left="0" w:firstLine="0"/>
+        <w:jc w:val="both"/>
+        <w:rPr>
+          <w:rFonts w:ascii="Times New Roman" w:eastAsia="Times New Roman" w:hAnsi="Times New Roman" w:cs="Times New Roman"/>
+          <w:sz w:val="24"/>
+          <w:szCs w:val="24"/>
+        </w:rPr>
+      </w:pPr>
+      <w:r>
+        <w:rPr>
+          <w:rFonts w:ascii="Times New Roman" w:eastAsia="Times New Roman" w:hAnsi="Times New Roman" w:cs="Times New Roman"/>
+          <w:sz w:val="24"/>
+          <w:szCs w:val="24"/>
+        </w:rPr>
+        <w:t xml:space="preserve">También se observa que se le llama nodo al que contiene los datos, este puede contener diferentes tipos de estos, los cuales pueden ser simples o compuestos, la diferencia radica en que los compuestos pueden tener datos mezclados, por </w:t>
+      </w:r>
+      <w:r>
+        <w:rPr>
+          <w:rFonts w:ascii="Times New Roman" w:eastAsia="Times New Roman" w:hAnsi="Times New Roman" w:cs="Times New Roman"/>
+          <w:sz w:val="24"/>
+          <w:szCs w:val="24"/>
+        </w:rPr>
+        <w:t>ejemplo,</w:t>
+      </w:r>
+      <w:r>
+        <w:rPr>
+          <w:rFonts w:ascii="Times New Roman" w:eastAsia="Times New Roman" w:hAnsi="Times New Roman" w:cs="Times New Roman"/>
+          <w:sz w:val="24"/>
+          <w:szCs w:val="24"/>
+        </w:rPr>
+        <w:t xml:space="preserve"> pueden almacenar en una lista, datos como, enteros, flotantes, cadenas, otras listas, objetos, etc. Mientras que los de tipo simples solamente almacenan en toda la lista, datos del mismo tipo.</w:t>
+      </w:r>
+    </w:p>
+    <w:p>
+      <w:pPr>
+        <w:spacing w:after="90" w:line="288" w:lineRule="auto"/>
+        <w:ind w:left="380" w:hanging="380"/>
+        <w:jc w:val="both"/>
+      </w:pPr>
+      <w:r>
+        <w:rPr>
+          <w:rFonts w:ascii="Times New Roman" w:eastAsia="Times New Roman" w:hAnsi="Times New Roman" w:cs="Times New Roman"/>
+          <w:sz w:val="24"/>
+          <w:szCs w:val="24"/>
+        </w:rPr>
+        <w:t>b.</w:t>
+      </w:r>
+      <w:r>
+        <w:rPr>
+          <w:rFonts w:ascii="Times New Roman" w:eastAsia="Times New Roman" w:hAnsi="Times New Roman" w:cs="Times New Roman"/>
+          <w:sz w:val="24"/>
+          <w:szCs w:val="24"/>
+        </w:rPr>
+        <w:tab/>
+      </w:r>
+      <w:r>
+        <w:rPr>
+          <w:rFonts w:ascii="Times New Roman" w:eastAsia="Times New Roman" w:hAnsi="Times New Roman" w:cs="Times New Roman"/>
+          <w:sz w:val="24"/>
+          <w:szCs w:val="24"/>
+        </w:rPr>
+        <w:t>XML</w:t>
       </w:r>
       <w:r>
         <w:rPr>
@@ -1016,53 +1621,157 @@
         </w:rPr>
         <w:t xml:space="preserve"> </w:t>
       </w:r>
-      <w:r>
-        <w:rPr>
-          <w:rFonts w:ascii="Times New Roman" w:eastAsia="Times New Roman" w:hAnsi="Times New Roman" w:cs="Times New Roman"/>
-          <w:sz w:val="24"/>
-          <w:szCs w:val="24"/>
-        </w:rPr>
-        <w:t>las normas</w:t>
-      </w:r>
-      <w:r>
-        <w:rPr>
-          <w:rFonts w:ascii="Times New Roman" w:eastAsia="Times New Roman" w:hAnsi="Times New Roman" w:cs="Times New Roman"/>
-          <w:sz w:val="24"/>
-          <w:szCs w:val="24"/>
-        </w:rPr>
-        <w:t xml:space="preserve"> APA, identificando con claridad las citas textuales para distinguirlas de las redacciones propias.</w:t>
-      </w:r>
-    </w:p>
-    <w:p>
-      <w:pPr>
-        <w:spacing w:after="90" w:line="288" w:lineRule="auto"/>
-        <w:ind w:left="0" w:firstLine="0"/>
-        <w:jc w:val="both"/>
-      </w:pPr>
-      <w:r>
-        <w:rPr>
-          <w:rFonts w:ascii="Times New Roman" w:eastAsia="Times New Roman" w:hAnsi="Times New Roman" w:cs="Times New Roman"/>
-          <w:sz w:val="24"/>
-          <w:szCs w:val="24"/>
-        </w:rPr>
-        <w:t xml:space="preserve">La exposición de ideas, resultados o propuestas </w:t>
-      </w:r>
-      <w:r>
-        <w:rPr>
-          <w:rFonts w:ascii="Times New Roman" w:eastAsia="Times New Roman" w:hAnsi="Times New Roman" w:cs="Times New Roman"/>
-          <w:sz w:val="24"/>
-          <w:szCs w:val="24"/>
-        </w:rPr>
-        <w:t>técnicas</w:t>
-      </w:r>
-      <w:r>
-        <w:rPr>
-          <w:rFonts w:ascii="Times New Roman" w:eastAsia="Times New Roman" w:hAnsi="Times New Roman" w:cs="Times New Roman"/>
-          <w:sz w:val="24"/>
-          <w:szCs w:val="24"/>
-        </w:rPr>
-        <w:t xml:space="preserve"> debe realizar de forma clara y sencilla, en un lenguaje técnico preciso, organizado de preferencia en párrafos cortos.</w:t>
-      </w:r>
+    </w:p>
+    <w:p>
+      <w:pPr>
+        <w:spacing w:after="90" w:line="288" w:lineRule="auto"/>
+        <w:ind w:left="0" w:firstLine="0"/>
+        <w:jc w:val="both"/>
+        <w:rPr>
+          <w:rFonts w:ascii="Times New Roman" w:eastAsia="Times New Roman" w:hAnsi="Times New Roman" w:cs="Times New Roman"/>
+          <w:sz w:val="24"/>
+          <w:szCs w:val="24"/>
+        </w:rPr>
+      </w:pPr>
+      <w:r>
+        <w:rPr>
+          <w:rFonts w:ascii="Times New Roman" w:eastAsia="Times New Roman" w:hAnsi="Times New Roman" w:cs="Times New Roman"/>
+          <w:sz w:val="24"/>
+          <w:szCs w:val="24"/>
+        </w:rPr>
+        <w:t>Es una estructura de archivo que tiene en orden jerárquico los datos y permite que los programas que se comunican entres sí puedan mantener la información y no perderla durante el manejo de estos.</w:t>
+      </w:r>
+    </w:p>
+    <w:p>
+      <w:pPr>
+        <w:spacing w:after="90" w:line="288" w:lineRule="auto"/>
+        <w:ind w:left="0" w:firstLine="0"/>
+        <w:jc w:val="both"/>
+      </w:pPr>
+      <w:r>
+        <w:rPr>
+          <w:noProof/>
+        </w:rPr>
+        <w:drawing>
+          <wp:inline distT="0" distB="0" distL="0" distR="0" wp14:anchorId="74CAD2A2" wp14:editId="6F01B571">
+            <wp:extent cx="3117850" cy="1962150"/>
+            <wp:effectExtent l="0" t="0" r="6350" b="0"/>
+            <wp:docPr id="11" name="Imagen 11" descr="Diagrama&#10;&#10;Descripción generada automáticamente"/>
+            <wp:cNvGraphicFramePr>
+              <a:graphicFrameLocks xmlns:a="http://schemas.openxmlformats.org/drawingml/2006/main" noChangeAspect="1"/>
+            </wp:cNvGraphicFramePr>
+            <a:graphic xmlns:a="http://schemas.openxmlformats.org/drawingml/2006/main">
+              <a:graphicData uri="http://schemas.openxmlformats.org/drawingml/2006/picture">
+                <pic:pic xmlns:pic="http://schemas.openxmlformats.org/drawingml/2006/picture">
+                  <pic:nvPicPr>
+                    <pic:cNvPr id="11" name="Imagen 11" descr="Diagrama&#10;&#10;Descripción generada automáticamente"/>
+                    <pic:cNvPicPr/>
+                  </pic:nvPicPr>
+                  <pic:blipFill>
+                    <a:blip r:embed="rId13" cstate="print">
+                      <a:extLst>
+                        <a:ext uri="{28A0092B-C50C-407E-A947-70E740481C1C}">
+                          <a14:useLocalDpi xmlns:a14="http://schemas.microsoft.com/office/drawing/2010/main" val="0"/>
+                        </a:ext>
+                      </a:extLst>
+                    </a:blip>
+                    <a:stretch>
+                      <a:fillRect/>
+                    </a:stretch>
+                  </pic:blipFill>
+                  <pic:spPr>
+                    <a:xfrm>
+                      <a:off x="0" y="0"/>
+                      <a:ext cx="3117850" cy="1962150"/>
+                    </a:xfrm>
+                    <a:prstGeom prst="rect">
+                      <a:avLst/>
+                    </a:prstGeom>
+                  </pic:spPr>
+                </pic:pic>
+              </a:graphicData>
+            </a:graphic>
+          </wp:inline>
+        </w:drawing>
+      </w:r>
+    </w:p>
+    <w:p>
+      <w:pPr>
+        <w:spacing w:after="90" w:line="288" w:lineRule="auto"/>
+        <w:ind w:left="0" w:firstLine="0"/>
+        <w:jc w:val="center"/>
+      </w:pPr>
+      <w:r>
+        <w:rPr>
+          <w:rFonts w:ascii="Times New Roman" w:eastAsia="Times New Roman" w:hAnsi="Times New Roman" w:cs="Times New Roman"/>
+          <w:i/>
+          <w:sz w:val="20"/>
+          <w:szCs w:val="20"/>
+        </w:rPr>
+        <w:t xml:space="preserve">Figura </w:t>
+      </w:r>
+      <w:r>
+        <w:rPr>
+          <w:rFonts w:ascii="Times New Roman" w:eastAsia="Times New Roman" w:hAnsi="Times New Roman" w:cs="Times New Roman"/>
+          <w:i/>
+          <w:sz w:val="20"/>
+          <w:szCs w:val="20"/>
+        </w:rPr>
+        <w:t>4</w:t>
+      </w:r>
+      <w:r>
+        <w:rPr>
+          <w:rFonts w:ascii="Times New Roman" w:eastAsia="Times New Roman" w:hAnsi="Times New Roman" w:cs="Times New Roman"/>
+          <w:i/>
+          <w:sz w:val="20"/>
+          <w:szCs w:val="20"/>
+        </w:rPr>
+        <w:t>.</w:t>
+      </w:r>
+      <w:r>
+        <w:rPr>
+          <w:rFonts w:ascii="Times New Roman" w:eastAsia="Times New Roman" w:hAnsi="Times New Roman" w:cs="Times New Roman"/>
+          <w:sz w:val="20"/>
+          <w:szCs w:val="20"/>
+        </w:rPr>
+        <w:t xml:space="preserve"> </w:t>
+      </w:r>
+      <w:r>
+        <w:rPr>
+          <w:rFonts w:ascii="Times New Roman" w:eastAsia="Times New Roman" w:hAnsi="Times New Roman" w:cs="Times New Roman"/>
+          <w:sz w:val="20"/>
+          <w:szCs w:val="20"/>
+        </w:rPr>
+        <w:t>Estructura de un archivo xml</w:t>
+      </w:r>
+      <w:r>
+        <w:rPr>
+          <w:rFonts w:ascii="Times New Roman" w:eastAsia="Times New Roman" w:hAnsi="Times New Roman" w:cs="Times New Roman"/>
+          <w:sz w:val="20"/>
+          <w:szCs w:val="20"/>
+        </w:rPr>
+        <w:t>.</w:t>
+      </w:r>
+    </w:p>
+    <w:p>
+      <w:r>
+        <w:t xml:space="preserve">         </w:t>
+      </w:r>
+      <w:r>
+        <w:rPr>
+          <w:rFonts w:ascii="Times New Roman" w:eastAsia="Times New Roman" w:hAnsi="Times New Roman" w:cs="Times New Roman"/>
+          <w:sz w:val="20"/>
+          <w:szCs w:val="20"/>
+        </w:rPr>
+        <w:t>Fuente: elaboración propia.</w:t>
+      </w:r>
+    </w:p>
+    <w:p>
+      <w:pPr>
+        <w:spacing w:after="90" w:line="288" w:lineRule="auto"/>
+        <w:ind w:left="0" w:firstLine="0"/>
+        <w:jc w:val="both"/>
+      </w:pPr>
     </w:p>
     <w:p>
       <w:pPr>
@@ -1272,7 +1981,7 @@
                     <pic:cNvPicPr preferRelativeResize="0"/>
                   </pic:nvPicPr>
                   <pic:blipFill>
-                    <a:blip r:embed="rId10"/>
+                    <a:blip r:embed="rId14"/>
                     <a:srcRect/>
                     <a:stretch>
                       <a:fillRect/>
@@ -1321,6 +2030,7 @@
     </w:p>
     <w:p>
       <w:r>
+        <w:lastRenderedPageBreak/>
         <w:t xml:space="preserve">         </w:t>
       </w:r>
       <w:r>
@@ -1366,7 +2076,6 @@
           <w:sz w:val="24"/>
           <w:szCs w:val="24"/>
         </w:rPr>
-        <w:lastRenderedPageBreak/>
         <w:t xml:space="preserve">En el caso de inclusión de tablas, éstas deben pegarse en el formato de origen, conservando el modelo mostrado en el cual pueden agregarse las columnas o filas que sean necesarias. </w:t>
       </w:r>
     </w:p>
@@ -1863,9 +2572,9 @@
             <o:lock v:ext="edit" aspectratio="t"/>
           </v:shapetype>
           <v:shape id="_x0000_i1025" type="#_x0000_t75" style="width:66.55pt;height:16.35pt" o:ole="">
-            <v:imagedata r:id="rId11" o:title=""/>
+            <v:imagedata r:id="rId15" o:title=""/>
           </v:shape>
-          <o:OLEObject Type="Embed" ProgID="Equation.3" ShapeID="_x0000_i1025" DrawAspect="Content" ObjectID="_1739686983" r:id="rId12"/>
+          <o:OLEObject Type="Embed" ProgID="Equation.3" ShapeID="_x0000_i1025" DrawAspect="Content" ObjectID="_1739696032" r:id="rId16"/>
         </w:object>
       </w:r>
       <w:r>
@@ -1978,23 +2687,13 @@
         <w:ind w:left="0" w:firstLine="0"/>
         <w:jc w:val="both"/>
       </w:pPr>
-      <w:proofErr w:type="gramStart"/>
-      <w:r>
-        <w:rPr>
-          <w:rFonts w:ascii="Times New Roman" w:eastAsia="Times New Roman" w:hAnsi="Times New Roman" w:cs="Times New Roman"/>
-          <w:sz w:val="24"/>
-          <w:szCs w:val="24"/>
-        </w:rPr>
-        <w:t>t  =</w:t>
-      </w:r>
-      <w:proofErr w:type="gramEnd"/>
-      <w:r>
-        <w:rPr>
-          <w:rFonts w:ascii="Times New Roman" w:eastAsia="Times New Roman" w:hAnsi="Times New Roman" w:cs="Times New Roman"/>
-          <w:sz w:val="24"/>
-          <w:szCs w:val="24"/>
-        </w:rPr>
-        <w:t xml:space="preserve"> periodo de tiempo (años, minutos, otros)</w:t>
+      <w:r>
+        <w:rPr>
+          <w:rFonts w:ascii="Times New Roman" w:eastAsia="Times New Roman" w:hAnsi="Times New Roman" w:cs="Times New Roman"/>
+          <w:sz w:val="24"/>
+          <w:szCs w:val="24"/>
+        </w:rPr>
+        <w:t>t  = periodo de tiempo (años, minutos, otros)</w:t>
       </w:r>
     </w:p>
     <w:p>
@@ -2580,7 +3279,6 @@
           <w:sz w:val="24"/>
           <w:szCs w:val="24"/>
         </w:rPr>
-        <w:lastRenderedPageBreak/>
         <w:t>Anexos</w:t>
       </w:r>
     </w:p>
@@ -2664,7 +3362,7 @@
                     <pic:cNvPicPr/>
                   </pic:nvPicPr>
                   <pic:blipFill>
-                    <a:blip r:embed="rId13">
+                    <a:blip r:embed="rId17">
                       <a:extLst>
                         <a:ext uri="{28A0092B-C50C-407E-A947-70E740481C1C}">
                           <a14:useLocalDpi xmlns:a14="http://schemas.microsoft.com/office/drawing/2010/main" val="0"/>
@@ -2993,7 +3691,7 @@
                     <pic:cNvPicPr/>
                   </pic:nvPicPr>
                   <pic:blipFill>
-                    <a:blip r:embed="rId14">
+                    <a:blip r:embed="rId18">
                       <a:extLst>
                         <a:ext uri="{28A0092B-C50C-407E-A947-70E740481C1C}">
                           <a14:useLocalDpi xmlns:a14="http://schemas.microsoft.com/office/drawing/2010/main" val="0"/>
@@ -3032,6 +3730,7 @@
           <w:sz w:val="20"/>
           <w:szCs w:val="20"/>
         </w:rPr>
+        <w:lastRenderedPageBreak/>
         <w:t>Fuente: elaboración propia.</w:t>
       </w:r>
     </w:p>
@@ -3139,7 +3838,7 @@
                     <pic:cNvPicPr/>
                   </pic:nvPicPr>
                   <pic:blipFill>
-                    <a:blip r:embed="rId15">
+                    <a:blip r:embed="rId19">
                       <a:extLst>
                         <a:ext uri="{28A0092B-C50C-407E-A947-70E740481C1C}">
                           <a14:useLocalDpi xmlns:a14="http://schemas.microsoft.com/office/drawing/2010/main" val="0"/>
@@ -3322,23 +4021,7 @@
           <w:sz w:val="24"/>
           <w:szCs w:val="24"/>
         </w:rPr>
-        <w:t>Imagen I</w:t>
-      </w:r>
-      <w:r>
-        <w:rPr>
-          <w:rFonts w:ascii="Times New Roman" w:eastAsia="Times New Roman" w:hAnsi="Times New Roman" w:cs="Times New Roman"/>
-          <w:sz w:val="24"/>
-          <w:szCs w:val="24"/>
-        </w:rPr>
-        <w:t>V</w:t>
-      </w:r>
-      <w:r>
-        <w:rPr>
-          <w:rFonts w:ascii="Times New Roman" w:eastAsia="Times New Roman" w:hAnsi="Times New Roman" w:cs="Times New Roman"/>
-          <w:sz w:val="24"/>
-          <w:szCs w:val="24"/>
-        </w:rPr>
-        <w:t>.</w:t>
+        <w:t>Imagen IV.</w:t>
       </w:r>
     </w:p>
     <w:p>
@@ -3360,25 +4043,7 @@
           <w:sz w:val="24"/>
           <w:szCs w:val="24"/>
         </w:rPr>
-        <w:t xml:space="preserve">Diagrama de Flujo: </w:t>
-      </w:r>
-      <w:r>
-        <w:rPr>
-          <w:rFonts w:ascii="Times New Roman" w:eastAsia="Times New Roman" w:hAnsi="Times New Roman" w:cs="Times New Roman"/>
-          <w:i/>
-          <w:sz w:val="24"/>
-          <w:szCs w:val="24"/>
-        </w:rPr>
-        <w:t>Otras Opciones</w:t>
-      </w:r>
-      <w:r>
-        <w:rPr>
-          <w:rFonts w:ascii="Times New Roman" w:eastAsia="Times New Roman" w:hAnsi="Times New Roman" w:cs="Times New Roman"/>
-          <w:i/>
-          <w:sz w:val="24"/>
-          <w:szCs w:val="24"/>
-        </w:rPr>
-        <w:t>.</w:t>
+        <w:t>Diagrama de Flujo: Otras Opciones.</w:t>
       </w:r>
     </w:p>
     <w:p>
@@ -3417,7 +4082,7 @@
                     <pic:cNvPicPr/>
                   </pic:nvPicPr>
                   <pic:blipFill>
-                    <a:blip r:embed="rId16">
+                    <a:blip r:embed="rId20">
                       <a:extLst>
                         <a:ext uri="{28A0092B-C50C-407E-A947-70E740481C1C}">
                           <a14:useLocalDpi xmlns:a14="http://schemas.microsoft.com/office/drawing/2010/main" val="0"/>

</xml_diff>